<commit_message>
changes to report paper
</commit_message>
<xml_diff>
--- a/Smart AI Report.docx
+++ b/Smart AI Report.docx
@@ -1,6 +1,6 @@
 
 <file path=word/document.xml><?xml version="1.0" encoding="utf-8"?>
-<w:document xmlns:wpc="http://schemas.microsoft.com/office/word/2010/wordprocessingCanvas" xmlns:mc="http://schemas.openxmlformats.org/markup-compatibility/2006" xmlns:o="urn:schemas-microsoft-com:office:office" xmlns:r="http://schemas.openxmlformats.org/officeDocument/2006/relationships" xmlns:m="http://schemas.openxmlformats.org/officeDocument/2006/math" xmlns:v="urn:schemas-microsoft-com:vml" xmlns:wp14="http://schemas.microsoft.com/office/word/2010/wordprocessingDrawing" xmlns:wp="http://schemas.openxmlformats.org/drawingml/2006/wordprocessingDrawing" xmlns:w10="urn:schemas-microsoft-com:office:word" xmlns:w="http://schemas.openxmlformats.org/wordprocessingml/2006/main" xmlns:w14="http://schemas.microsoft.com/office/word/2010/wordml" xmlns:wpg="http://schemas.microsoft.com/office/word/2010/wordprocessingGroup" xmlns:wpi="http://schemas.microsoft.com/office/word/2010/wordprocessingInk" xmlns:wne="http://schemas.microsoft.com/office/word/2006/wordml" xmlns:wps="http://schemas.microsoft.com/office/word/2010/wordprocessingShape" mc:Ignorable="w14 wp14">
+<w:document xmlns:wpc="http://schemas.microsoft.com/office/word/2010/wordprocessingCanvas" xmlns:mc="http://schemas.openxmlformats.org/markup-compatibility/2006" xmlns:o="urn:schemas-microsoft-com:office:office" xmlns:r="http://schemas.openxmlformats.org/officeDocument/2006/relationships" xmlns:m="http://schemas.openxmlformats.org/officeDocument/2006/math" xmlns:v="urn:schemas-microsoft-com:vml" xmlns:wp14="http://schemas.microsoft.com/office/word/2010/wordprocessingDrawing" xmlns:wp="http://schemas.openxmlformats.org/drawingml/2006/wordprocessingDrawing" xmlns:w10="urn:schemas-microsoft-com:office:word" xmlns:w="http://schemas.openxmlformats.org/wordprocessingml/2006/main" xmlns:w14="http://schemas.microsoft.com/office/word/2010/wordml" xmlns:w15="http://schemas.microsoft.com/office/word/2012/wordml" xmlns:wpg="http://schemas.microsoft.com/office/word/2010/wordprocessingGroup" xmlns:wpi="http://schemas.microsoft.com/office/word/2010/wordprocessingInk" xmlns:wne="http://schemas.microsoft.com/office/word/2006/wordml" xmlns:wps="http://schemas.microsoft.com/office/word/2010/wordprocessingShape" mc:Ignorable="w14 w15 wp14">
   <w:body>
     <w:p>
       <w:pPr>
@@ -45,7 +45,10 @@
         <w:jc w:val="center"/>
       </w:pPr>
       <w:r>
-        <w:t>Smart AI for 4 in a Row</w:t>
+        <w:t>Speedy</w:t>
+      </w:r>
+      <w:r>
+        <w:t xml:space="preserve"> AI for 4 in a Row</w:t>
       </w:r>
     </w:p>
     <w:p>
@@ -574,28 +577,24 @@
           <w:sz w:val="24"/>
           <w:szCs w:val="24"/>
         </w:rPr>
-        <w:t xml:space="preserve">e favorable for the opponent(s). The utility function we created is (number of own markers in a distance of 3 away on the same row, column, or diagonal) minus </w:t>
-      </w:r>
-      <w:r>
-        <w:rPr>
-          <w:sz w:val="24"/>
-          <w:szCs w:val="24"/>
-        </w:rPr>
-        <w:t xml:space="preserve">(number of </w:t>
-      </w:r>
-      <w:r>
-        <w:rPr>
-          <w:sz w:val="24"/>
-          <w:szCs w:val="24"/>
-        </w:rPr>
-        <w:t>enemy</w:t>
-      </w:r>
-      <w:r>
-        <w:rPr>
-          <w:sz w:val="24"/>
-          <w:szCs w:val="24"/>
-        </w:rPr>
-        <w:t xml:space="preserve"> markers in a distance of 3 away</w:t>
+        <w:t>e favorable for the opponent(s). The utility function we created is (number of own markers in a distance of 3 away on the same row, column, or diagonal) minus (number of enemy markers in a distance of 3 away on the same row, column, or diagonal).</w:t>
+      </w:r>
+    </w:p>
+    <w:p>
+      <w:pPr>
+        <w:pStyle w:val="NoSpacing"/>
+        <w:ind w:firstLine="360"/>
+        <w:rPr>
+          <w:sz w:val="24"/>
+          <w:szCs w:val="24"/>
+        </w:rPr>
+      </w:pPr>
+      <w:r>
+        <w:rPr>
+          <w:sz w:val="24"/>
+          <w:szCs w:val="24"/>
+        </w:rPr>
+        <w:t xml:space="preserve">We decided this was a good utility function to use based on the nature of the winning condition of 4 in a row. The game requires a chain of a player’s own markers to win. By making moves close in proximity to the AI’s previous moves, it will be able to better construct a chain of 4 in a row. </w:t>
       </w:r>
       <w:r>
         <w:rPr>
@@ -609,14 +608,21 @@
           <w:sz w:val="24"/>
           <w:szCs w:val="24"/>
         </w:rPr>
-        <w:t>on the same row, column, or diagonal)</w:t>
-      </w:r>
-      <w:r>
-        <w:rPr>
-          <w:sz w:val="24"/>
-          <w:szCs w:val="24"/>
-        </w:rPr>
-        <w:t>.</w:t>
+        <w:t xml:space="preserve">The utility function was also restricted to only look into tiles of a distance three away because it requires only a chain of four markers to win the game. Including the current move, this will be a chain of four markers. </w:t>
+      </w:r>
+      <w:r>
+        <w:rPr>
+          <w:sz w:val="24"/>
+          <w:szCs w:val="24"/>
+        </w:rPr>
+        <w:t xml:space="preserve">The algorithm will have to evaluate the value of each of its children, children being the resulting board configuration after making a move. The most favorable move for the AI will have the highest positive value and the AI should make the move that will result in that state. </w:t>
+      </w:r>
+      <w:r>
+        <w:rPr>
+          <w:sz w:val="24"/>
+          <w:szCs w:val="24"/>
+        </w:rPr>
+        <w:t>A very favorable move for the enemy will be marked by having a very negative value.</w:t>
       </w:r>
     </w:p>
     <w:p>
@@ -633,68 +639,7 @@
           <w:sz w:val="24"/>
           <w:szCs w:val="24"/>
         </w:rPr>
-        <w:t xml:space="preserve">We decided this was a good utility function to use based on the nature of the winning condition of 4 in a row. The game requires a chain of a player’s own markers to win. By making moves close in proximity to the AI’s previous moves, it will be able to better construct a chain of 4 in a row. </w:t>
-      </w:r>
-      <w:r>
-        <w:rPr>
-          <w:sz w:val="24"/>
-          <w:szCs w:val="24"/>
-        </w:rPr>
-        <w:t xml:space="preserve"> </w:t>
-      </w:r>
-      <w:r>
-        <w:rPr>
-          <w:sz w:val="24"/>
-          <w:szCs w:val="24"/>
-        </w:rPr>
-        <w:t xml:space="preserve">The utility function was also restricted to only look into tiles of a distance three away because it requires only a chain of four markers to win the game. Including the current move, this will be a chain of four markers. </w:t>
-      </w:r>
-      <w:r>
-        <w:rPr>
-          <w:sz w:val="24"/>
-          <w:szCs w:val="24"/>
-        </w:rPr>
-        <w:t xml:space="preserve">The algorithm will have to evaluate the value of each of its children, children being the resulting board configuration after making a move. The most favorable move for the AI will have the highest positive value and the AI should make the move that will result in that state. </w:t>
-      </w:r>
-      <w:r>
-        <w:rPr>
-          <w:sz w:val="24"/>
-          <w:szCs w:val="24"/>
-        </w:rPr>
-        <w:t>A very favorable move for the enemy will be marked by having a very negative value.</w:t>
-      </w:r>
-    </w:p>
-    <w:p>
-      <w:pPr>
-        <w:pStyle w:val="NoSpacing"/>
-        <w:ind w:firstLine="360"/>
-        <w:rPr>
-          <w:sz w:val="24"/>
-          <w:szCs w:val="24"/>
-        </w:rPr>
-      </w:pPr>
-      <w:r>
-        <w:rPr>
-          <w:sz w:val="24"/>
-          <w:szCs w:val="24"/>
-        </w:rPr>
-        <w:t xml:space="preserve">We had to make additional adjustments to the utility function; the AI was making moves that seemed good even when there was a winning move in sight. A linear utility function did not prove ideal in all cases. We adjusted the heuristic to assign a value of 1000 for winning </w:t>
-      </w:r>
-      <w:proofErr w:type="gramStart"/>
-      <w:r>
-        <w:rPr>
-          <w:sz w:val="24"/>
-          <w:szCs w:val="24"/>
-        </w:rPr>
-        <w:t>moves,</w:t>
-      </w:r>
-      <w:proofErr w:type="gramEnd"/>
-      <w:r>
-        <w:rPr>
-          <w:sz w:val="24"/>
-          <w:szCs w:val="24"/>
-        </w:rPr>
-        <w:t xml:space="preserve"> this would guarantee that the heuristic will choose winning moves over moves that simply had a high value.</w:t>
+        <w:t>We had to make additional adjustments to the utility function; the AI was making moves that seemed good even when there was a winning move in sight. A linear utility function did not prove ideal in all cases. We adjusted the heuristic to assign a value of 1000 for winning moves, this would guarantee that the heuristic will choose winning moves over moves that simply had a high value.</w:t>
       </w:r>
       <w:r>
         <w:rPr>
@@ -742,14 +687,7 @@
           <w:sz w:val="24"/>
           <w:szCs w:val="24"/>
         </w:rPr>
-        <w:t xml:space="preserve">recalculated to </w:t>
-      </w:r>
-      <w:r>
-        <w:rPr>
-          <w:sz w:val="24"/>
-          <w:szCs w:val="24"/>
-        </w:rPr>
-        <w:t xml:space="preserve">be </w:t>
+        <w:t xml:space="preserve">recalculated to be </w:t>
       </w:r>
       <w:r>
         <w:rPr>
@@ -777,7 +715,35 @@
           <w:sz w:val="24"/>
           <w:szCs w:val="24"/>
         </w:rPr>
-        <w:t xml:space="preserve"> </w:t>
+        <w:t xml:space="preserve"> tiles’ worth to AI minus the sum of </w:t>
+      </w:r>
+      <w:r>
+        <w:rPr>
+          <w:sz w:val="24"/>
+          <w:szCs w:val="24"/>
+        </w:rPr>
+        <w:t>every</w:t>
+      </w:r>
+      <w:r>
+        <w:rPr>
+          <w:sz w:val="24"/>
+          <w:szCs w:val="24"/>
+        </w:rPr>
+        <w:t xml:space="preserve"> tiles’ worth to the adversary</w:t>
+      </w:r>
+      <w:r>
+        <w:rPr>
+          <w:sz w:val="24"/>
+          <w:szCs w:val="24"/>
+        </w:rPr>
+        <w:t>. Moves that would block winning chains from the adversary as well as further a chain for the A</w:t>
+      </w:r>
+      <w:r>
+        <w:rPr>
+          <w:sz w:val="24"/>
+          <w:szCs w:val="24"/>
+        </w:rPr>
+        <w:t xml:space="preserve">I now seemed more beneficial. These moves would increase the </w:t>
       </w:r>
       <w:proofErr w:type="gramStart"/>
       <w:r>
@@ -785,7 +751,7 @@
           <w:sz w:val="24"/>
           <w:szCs w:val="24"/>
         </w:rPr>
-        <w:t>tiles’</w:t>
+        <w:t>tile’s</w:t>
       </w:r>
       <w:proofErr w:type="gramEnd"/>
       <w:r>
@@ -793,57 +759,6 @@
           <w:sz w:val="24"/>
           <w:szCs w:val="24"/>
         </w:rPr>
-        <w:t xml:space="preserve"> worth to </w:t>
-      </w:r>
-      <w:r>
-        <w:rPr>
-          <w:sz w:val="24"/>
-          <w:szCs w:val="24"/>
-        </w:rPr>
-        <w:t xml:space="preserve">AI minus the sum of </w:t>
-      </w:r>
-      <w:r>
-        <w:rPr>
-          <w:sz w:val="24"/>
-          <w:szCs w:val="24"/>
-        </w:rPr>
-        <w:t>every</w:t>
-      </w:r>
-      <w:r>
-        <w:rPr>
-          <w:sz w:val="24"/>
-          <w:szCs w:val="24"/>
-        </w:rPr>
-        <w:t xml:space="preserve"> tiles’ worth to the adversary</w:t>
-      </w:r>
-      <w:r>
-        <w:rPr>
-          <w:sz w:val="24"/>
-          <w:szCs w:val="24"/>
-        </w:rPr>
-        <w:t>. Moves that would block winning chains from the adversary as well as further a chain for the A</w:t>
-      </w:r>
-      <w:r>
-        <w:rPr>
-          <w:sz w:val="24"/>
-          <w:szCs w:val="24"/>
-        </w:rPr>
-        <w:t xml:space="preserve">I now seemed more beneficial. These moves would increase the </w:t>
-      </w:r>
-      <w:proofErr w:type="gramStart"/>
-      <w:r>
-        <w:rPr>
-          <w:sz w:val="24"/>
-          <w:szCs w:val="24"/>
-        </w:rPr>
-        <w:t>tile’s</w:t>
-      </w:r>
-      <w:proofErr w:type="gramEnd"/>
-      <w:r>
-        <w:rPr>
-          <w:sz w:val="24"/>
-          <w:szCs w:val="24"/>
-        </w:rPr>
         <w:t xml:space="preserve"> worth the AI and decrease its worth for the adversary, because there is one less neighboring tile for the AI to take advantage of. The caused the AI to </w:t>
       </w:r>
       <w:r>
@@ -900,14 +815,7 @@
           <w:sz w:val="24"/>
           <w:szCs w:val="24"/>
         </w:rPr>
-        <w:t xml:space="preserve"> the opponent now seems better than a move that only m</w:t>
-      </w:r>
-      <w:r>
-        <w:rPr>
-          <w:sz w:val="24"/>
-          <w:szCs w:val="24"/>
-        </w:rPr>
-        <w:t>akes a 4 in a row</w:t>
+        <w:t xml:space="preserve"> the opponent now seems better than a move that only makes a 4 in a row</w:t>
       </w:r>
       <w:r>
         <w:rPr>
@@ -916,430 +824,55 @@
         </w:rPr>
         <w:t>.</w:t>
       </w:r>
-      <w:bookmarkStart w:id="0" w:name="_GoBack"/>
-      <w:bookmarkEnd w:id="0"/>
-    </w:p>
-    <w:p>
-      <w:pPr>
-        <w:pStyle w:val="NoSpacing"/>
-        <w:rPr>
-          <w:sz w:val="24"/>
-          <w:szCs w:val="24"/>
-        </w:rPr>
-      </w:pPr>
-    </w:p>
-    <w:p>
-      <w:pPr>
-        <w:pStyle w:val="NoSpacing"/>
-        <w:rPr>
-          <w:sz w:val="24"/>
-          <w:szCs w:val="24"/>
-        </w:rPr>
-      </w:pPr>
-    </w:p>
-    <w:p>
-      <w:pPr>
-        <w:pStyle w:val="NoSpacing"/>
-        <w:rPr>
-          <w:sz w:val="24"/>
-          <w:szCs w:val="24"/>
-        </w:rPr>
-      </w:pPr>
-    </w:p>
-    <w:p>
-      <w:pPr>
-        <w:pStyle w:val="NoSpacing"/>
-        <w:rPr>
-          <w:sz w:val="24"/>
-          <w:szCs w:val="24"/>
-        </w:rPr>
-      </w:pPr>
-    </w:p>
-    <w:p>
-      <w:pPr>
-        <w:pStyle w:val="NoSpacing"/>
-        <w:rPr>
-          <w:sz w:val="24"/>
-          <w:szCs w:val="24"/>
-        </w:rPr>
-      </w:pPr>
+    </w:p>
+    <w:p>
+      <w:pPr>
+        <w:pStyle w:val="NoSpacing"/>
+        <w:ind w:firstLine="360"/>
+        <w:rPr>
+          <w:sz w:val="24"/>
+          <w:szCs w:val="24"/>
+        </w:rPr>
+      </w:pPr>
+      <w:r>
+        <w:rPr>
+          <w:sz w:val="24"/>
+          <w:szCs w:val="24"/>
+        </w:rPr>
+        <w:t xml:space="preserve">The algorithm we chose to implement for AI would use Iterative Deepening Searches with Alpha Beta Pruning. This is a depth first search that has a bounded depth. The depth value was allowed to increase or decrease based on timing requirements. We wanted to record the time for the moves of the AI to ensure that moves were completed within a reasonable amount of </w:t>
+      </w:r>
       <w:r>
         <w:rPr>
           <w:sz w:val="24"/>
           <w:szCs w:val="24"/>
         </w:rPr>
         <w:lastRenderedPageBreak/>
-        <w:t>Describe Algorithm</w:t>
-      </w:r>
-    </w:p>
-    <w:p>
-      <w:pPr>
-        <w:pStyle w:val="NoSpacing"/>
-        <w:rPr>
-          <w:sz w:val="24"/>
-          <w:szCs w:val="24"/>
-        </w:rPr>
-      </w:pPr>
-      <w:r>
-        <w:rPr>
-          <w:sz w:val="24"/>
-          <w:szCs w:val="24"/>
-        </w:rPr>
-        <w:t>Implement an Iterative Deepening Search Tree with Alpha Beta Pruning</w:t>
-      </w:r>
-    </w:p>
-    <w:p>
-      <w:pPr>
-        <w:pStyle w:val="NoSpacing"/>
-        <w:numPr>
-          <w:ilvl w:val="0"/>
-          <w:numId w:val="25"/>
-        </w:numPr>
-        <w:rPr>
-          <w:sz w:val="24"/>
-          <w:szCs w:val="24"/>
-        </w:rPr>
-      </w:pPr>
-      <w:r>
-        <w:rPr>
-          <w:sz w:val="24"/>
-          <w:szCs w:val="24"/>
-        </w:rPr>
-        <w:t xml:space="preserve">Maintain a variable called depth </w:t>
-      </w:r>
-    </w:p>
-    <w:p>
-      <w:pPr>
-        <w:pStyle w:val="NoSpacing"/>
-        <w:numPr>
-          <w:ilvl w:val="0"/>
-          <w:numId w:val="25"/>
-        </w:numPr>
-        <w:rPr>
-          <w:sz w:val="24"/>
-          <w:szCs w:val="24"/>
-        </w:rPr>
-      </w:pPr>
-      <w:r>
-        <w:rPr>
-          <w:sz w:val="24"/>
-          <w:szCs w:val="24"/>
-        </w:rPr>
-        <w:t>and increase/decrease depth based on timing requirements</w:t>
-      </w:r>
-    </w:p>
-    <w:p>
-      <w:pPr>
-        <w:pStyle w:val="NoSpacing"/>
-        <w:numPr>
-          <w:ilvl w:val="1"/>
-          <w:numId w:val="25"/>
-        </w:numPr>
-        <w:rPr>
-          <w:sz w:val="24"/>
-          <w:szCs w:val="24"/>
-        </w:rPr>
-      </w:pPr>
-      <w:r>
-        <w:rPr>
-          <w:sz w:val="24"/>
-          <w:szCs w:val="24"/>
-        </w:rPr>
-        <w:t>If there is extra time in the current search, then increase depth for next iteration, and run depth first</w:t>
-      </w:r>
-      <w:r>
-        <w:rPr>
-          <w:sz w:val="24"/>
-          <w:szCs w:val="24"/>
-        </w:rPr>
-        <w:t xml:space="preserve"> search again.</w:t>
-      </w:r>
-    </w:p>
-    <w:p>
-      <w:pPr>
-        <w:pStyle w:val="NoSpacing"/>
-        <w:numPr>
-          <w:ilvl w:val="1"/>
-          <w:numId w:val="25"/>
-        </w:numPr>
-        <w:rPr>
-          <w:sz w:val="24"/>
-          <w:szCs w:val="24"/>
-        </w:rPr>
-      </w:pPr>
-      <w:r>
-        <w:rPr>
-          <w:sz w:val="24"/>
-          <w:szCs w:val="24"/>
-        </w:rPr>
-        <w:t xml:space="preserve">If this search is taking too long, then decrease depth. The next move will use a search with a lower depth </w:t>
-      </w:r>
-    </w:p>
-    <w:p>
-      <w:pPr>
-        <w:pStyle w:val="NoSpacing"/>
-        <w:numPr>
-          <w:ilvl w:val="0"/>
-          <w:numId w:val="25"/>
-        </w:numPr>
-        <w:rPr>
-          <w:sz w:val="24"/>
-          <w:szCs w:val="24"/>
-        </w:rPr>
-      </w:pPr>
-      <w:r>
-        <w:rPr>
-          <w:sz w:val="24"/>
-          <w:szCs w:val="24"/>
-        </w:rPr>
-        <w:t>Alpha beta pruning to speed up searches</w:t>
-      </w:r>
-    </w:p>
-    <w:p>
-      <w:pPr>
-        <w:pStyle w:val="NoSpacing"/>
-        <w:numPr>
-          <w:ilvl w:val="1"/>
-          <w:numId w:val="25"/>
-        </w:numPr>
-        <w:rPr>
-          <w:sz w:val="24"/>
-          <w:szCs w:val="24"/>
-        </w:rPr>
-      </w:pPr>
-      <w:r>
-        <w:rPr>
-          <w:sz w:val="24"/>
-          <w:szCs w:val="24"/>
-        </w:rPr>
-        <w:t>Ignore searching the rest of the children in a branch if this branch is bad</w:t>
-      </w:r>
-    </w:p>
-    <w:p>
-      <w:pPr>
-        <w:pStyle w:val="NoSpacing"/>
-        <w:numPr>
-          <w:ilvl w:val="1"/>
-          <w:numId w:val="25"/>
-        </w:numPr>
-        <w:rPr>
-          <w:sz w:val="24"/>
-          <w:szCs w:val="24"/>
-        </w:rPr>
-      </w:pPr>
-      <w:r>
-        <w:rPr>
-          <w:sz w:val="24"/>
-          <w:szCs w:val="24"/>
-        </w:rPr>
-        <w:t>Maintain a beta and alpha value in searching. If beta &lt;= alpha, we know the adversary will attempt a very good move. Do not bother to expand the rest</w:t>
-      </w:r>
-    </w:p>
-    <w:p>
-      <w:pPr>
-        <w:pStyle w:val="NoSpacing"/>
-        <w:numPr>
-          <w:ilvl w:val="1"/>
-          <w:numId w:val="25"/>
-        </w:numPr>
-        <w:rPr>
-          <w:sz w:val="24"/>
-          <w:szCs w:val="24"/>
-        </w:rPr>
-      </w:pPr>
-      <w:r>
-        <w:rPr>
-          <w:sz w:val="24"/>
-          <w:szCs w:val="24"/>
-        </w:rPr>
-        <w:t>Gives alg</w:t>
-      </w:r>
-      <w:r>
-        <w:rPr>
-          <w:sz w:val="24"/>
-          <w:szCs w:val="24"/>
-        </w:rPr>
-        <w:t>orithm more time, allowing for a larger depth</w:t>
-      </w:r>
-    </w:p>
-    <w:p>
-      <w:pPr>
-        <w:pStyle w:val="NoSpacing"/>
-        <w:rPr>
-          <w:sz w:val="24"/>
-          <w:szCs w:val="24"/>
-        </w:rPr>
-      </w:pPr>
-    </w:p>
-    <w:p>
-      <w:pPr>
-        <w:pStyle w:val="NoSpacing"/>
-        <w:rPr>
-          <w:sz w:val="24"/>
-          <w:szCs w:val="24"/>
-        </w:rPr>
-      </w:pPr>
-      <w:r>
-        <w:rPr>
-          <w:sz w:val="24"/>
-          <w:szCs w:val="24"/>
-        </w:rPr>
-        <w:t>This allows the algorithm to search for good moves and plan ahead</w:t>
-      </w:r>
-    </w:p>
-    <w:p>
-      <w:pPr>
-        <w:pStyle w:val="NoSpacing"/>
-        <w:rPr>
-          <w:sz w:val="24"/>
-          <w:szCs w:val="24"/>
-        </w:rPr>
-      </w:pPr>
-      <w:r>
-        <w:rPr>
-          <w:sz w:val="24"/>
-          <w:szCs w:val="24"/>
-        </w:rPr>
-        <w:t xml:space="preserve">Not make very obvious moves and also consider that the </w:t>
-      </w:r>
-      <w:proofErr w:type="spellStart"/>
-      <w:r>
-        <w:rPr>
-          <w:sz w:val="24"/>
-          <w:szCs w:val="24"/>
-        </w:rPr>
-        <w:t>opponnent</w:t>
-      </w:r>
-      <w:proofErr w:type="spellEnd"/>
-      <w:r>
-        <w:rPr>
-          <w:sz w:val="24"/>
-          <w:szCs w:val="24"/>
-        </w:rPr>
-        <w:t xml:space="preserve"> is making moves against them</w:t>
-      </w:r>
-    </w:p>
-    <w:p>
-      <w:pPr>
-        <w:pStyle w:val="NoSpacing"/>
-        <w:rPr>
-          <w:sz w:val="24"/>
-          <w:szCs w:val="24"/>
-        </w:rPr>
-      </w:pPr>
-      <w:r>
-        <w:rPr>
-          <w:sz w:val="24"/>
-          <w:szCs w:val="24"/>
-        </w:rPr>
-        <w:t>Start with this DFS search with alpha beta pruning</w:t>
-      </w:r>
-    </w:p>
-    <w:p>
-      <w:pPr>
-        <w:pStyle w:val="NoSpacing"/>
-        <w:rPr>
-          <w:sz w:val="24"/>
-          <w:szCs w:val="24"/>
-        </w:rPr>
-      </w:pPr>
-      <w:r>
-        <w:rPr>
-          <w:sz w:val="24"/>
-          <w:szCs w:val="24"/>
-        </w:rPr>
-        <w:t>Then if there’s extra time, redo search with depth = depth + 1</w:t>
-      </w:r>
-    </w:p>
-    <w:p>
-      <w:pPr>
-        <w:pStyle w:val="NoSpacing"/>
-        <w:rPr>
-          <w:sz w:val="24"/>
-          <w:szCs w:val="24"/>
-        </w:rPr>
-      </w:pPr>
-      <w:r>
-        <w:rPr>
-          <w:sz w:val="24"/>
-          <w:szCs w:val="24"/>
-        </w:rPr>
-        <w:t>Else decrease depth for next turn</w:t>
-      </w:r>
-    </w:p>
-    <w:p>
-      <w:pPr>
-        <w:pStyle w:val="NoSpacing"/>
-        <w:rPr>
-          <w:sz w:val="24"/>
-          <w:szCs w:val="24"/>
-        </w:rPr>
-      </w:pPr>
-    </w:p>
-    <w:p>
-      <w:pPr>
-        <w:pStyle w:val="NoSpacing"/>
-        <w:rPr>
-          <w:sz w:val="24"/>
-          <w:szCs w:val="24"/>
-        </w:rPr>
-      </w:pPr>
-      <w:r>
-        <w:rPr>
-          <w:sz w:val="24"/>
-          <w:szCs w:val="24"/>
-        </w:rPr>
-        <w:t>Tile location of the first move doesn’t matter too much</w:t>
-      </w:r>
-    </w:p>
-    <w:p>
-      <w:pPr>
-        <w:pStyle w:val="NoSpacing"/>
-        <w:numPr>
-          <w:ilvl w:val="1"/>
-          <w:numId w:val="27"/>
-        </w:numPr>
-        <w:rPr>
-          <w:sz w:val="24"/>
-          <w:szCs w:val="24"/>
-        </w:rPr>
-      </w:pPr>
-      <w:r>
-        <w:rPr>
-          <w:sz w:val="24"/>
-          <w:szCs w:val="24"/>
-        </w:rPr>
-        <w:t>We can save time by starting the algorithm with a low depth value</w:t>
-      </w:r>
-    </w:p>
-    <w:p>
-      <w:pPr>
-        <w:pStyle w:val="NoSpacing"/>
-        <w:numPr>
-          <w:ilvl w:val="1"/>
-          <w:numId w:val="27"/>
-        </w:numPr>
-        <w:rPr>
-          <w:sz w:val="24"/>
-          <w:szCs w:val="24"/>
-        </w:rPr>
-      </w:pPr>
-      <w:r>
-        <w:rPr>
-          <w:sz w:val="24"/>
-          <w:szCs w:val="24"/>
-        </w:rPr>
-        <w:t>Depth will increase on successive moves through</w:t>
-      </w:r>
-    </w:p>
-    <w:p>
-      <w:pPr>
-        <w:pStyle w:val="NoSpacing"/>
-        <w:rPr>
-          <w:sz w:val="24"/>
-          <w:szCs w:val="24"/>
-        </w:rPr>
-      </w:pPr>
+        <w:t xml:space="preserve">time. If there was extra time available in the current search, the depth value would increase and the AI would use a larger depth value for the next iteration of running depth first search. The depth value would be maintained for the duration of the game until it needed to increase or decrease again. If the AI took too long for the current move, then the depth value would decrease and the AI’s next move will search to a smaller depth. We decided a reasonable amount of time for each of the AI’s move should be within five minutes. The algorithm was allowed to adjust the depth value accordingly based on this time limit. Alpha beta pruning was implemented to help speed up searches. </w:t>
+      </w:r>
+      <w:r>
+        <w:rPr>
+          <w:sz w:val="24"/>
+          <w:szCs w:val="24"/>
+        </w:rPr>
+        <w:t xml:space="preserve">Each level of depth first search would alternate placing a move for the current player and a move for the opponent. The move for the player would try to maximize the values of moves possible from the current move while the opponent would attempt to minimize the values. Given that the AI will know the opponent will attempt to make the best move possible and disallow the AI from making good moves, there will be little contribution to searching a branch that the opponent wasn’t going to allow. Alpha beta pruning will allow the AI to prune away the rest of the branch and ignore the remaining children. </w:t>
+      </w:r>
+    </w:p>
+    <w:p>
+      <w:pPr>
+        <w:pStyle w:val="NoSpacing"/>
+        <w:ind w:firstLine="360"/>
+        <w:rPr>
+          <w:sz w:val="24"/>
+          <w:szCs w:val="24"/>
+        </w:rPr>
+      </w:pPr>
+      <w:r>
+        <w:rPr>
+          <w:sz w:val="24"/>
+          <w:szCs w:val="24"/>
+        </w:rPr>
+        <w:t xml:space="preserve">Good moves are possible by planning ahead and searching deeper into consecutive moves. Iterative deepening will allow the depth to fluctuate and potentially allow the AI to find better moves deeper into the tree. However the branching factor of the game is huge and searching each consecutive moves is very time consuming. Alpha beta pruning will allow the AI to prune away bad children and save time from having to traverse them. This in turn will allow the AI more time to search deeper for good moves and plan further ahead. Planning moves ahead is important because obvious winning moves can easily be blocked by a capable opponent. The opponent is making moves against the AI and is expected to disallow the AI from attempting to win. </w:t>
+      </w:r>
     </w:p>
     <w:p>
       <w:pPr>
@@ -1466,62 +999,8 @@
           <w:szCs w:val="24"/>
         </w:rPr>
       </w:pPr>
-      <w:r>
-        <w:rPr>
-          <w:sz w:val="24"/>
-          <w:szCs w:val="24"/>
-        </w:rPr>
-        <w:t>Even if some tiles are valid for expansion. Do not bother to expand if the tile’s value is too low.</w:t>
-      </w:r>
-    </w:p>
-    <w:p>
-      <w:pPr>
-        <w:pStyle w:val="NoSpacing"/>
-        <w:numPr>
-          <w:ilvl w:val="0"/>
-          <w:numId w:val="12"/>
-        </w:numPr>
-        <w:rPr>
-          <w:sz w:val="24"/>
-          <w:szCs w:val="24"/>
-        </w:rPr>
-      </w:pPr>
-      <w:r>
-        <w:rPr>
-          <w:sz w:val="24"/>
-          <w:szCs w:val="24"/>
-        </w:rPr>
-        <w:t xml:space="preserve">Algorithm will look all values of available tiles and determine a threshold value. </w:t>
-      </w:r>
-    </w:p>
-    <w:p>
-      <w:pPr>
-        <w:pStyle w:val="NoSpacing"/>
-        <w:numPr>
-          <w:ilvl w:val="0"/>
-          <w:numId w:val="12"/>
-        </w:numPr>
-        <w:rPr>
-          <w:sz w:val="24"/>
-          <w:szCs w:val="24"/>
-        </w:rPr>
-      </w:pPr>
-      <w:r>
-        <w:rPr>
-          <w:sz w:val="24"/>
-          <w:szCs w:val="24"/>
-        </w:rPr>
-        <w:t>Tiles with values below the threshold will not be expanded.</w:t>
-      </w:r>
-    </w:p>
-    <w:p>
-      <w:pPr>
-        <w:pStyle w:val="NoSpacing"/>
-        <w:rPr>
-          <w:sz w:val="24"/>
-          <w:szCs w:val="24"/>
-        </w:rPr>
-      </w:pPr>
+      <w:bookmarkStart w:id="0" w:name="_GoBack"/>
+      <w:bookmarkEnd w:id="0"/>
       <w:r>
         <w:rPr>
           <w:sz w:val="24"/>
@@ -1617,7 +1096,6 @@
           <w:sz w:val="24"/>
           <w:szCs w:val="24"/>
         </w:rPr>
-        <w:lastRenderedPageBreak/>
         <w:t>It will also usually win against AI using only depth of 0</w:t>
       </w:r>
     </w:p>
@@ -1694,6 +1172,7 @@
           <w:sz w:val="24"/>
           <w:szCs w:val="24"/>
         </w:rPr>
+        <w:lastRenderedPageBreak/>
         <w:t>Against our original AI that compared tile values of both itself and the adversary, the algorithm was very good</w:t>
       </w:r>
     </w:p>
@@ -2137,14 +1616,12 @@
       <w:pPr>
         <w:pStyle w:val="NoSpacing"/>
       </w:pPr>
-      <w:proofErr w:type="gramStart"/>
       <w:r>
         <w:t xml:space="preserve">Problems/Improvements </w:t>
       </w:r>
       <w:r>
         <w:t>with the Algorithm?</w:t>
       </w:r>
-      <w:proofErr w:type="gramEnd"/>
     </w:p>
     <w:p>
       <w:pPr>
@@ -2301,8 +1778,8 @@
 </file>
 
 <file path=word/numbering.xml><?xml version="1.0" encoding="utf-8"?>
-<w:numbering xmlns:wpc="http://schemas.microsoft.com/office/word/2010/wordprocessingCanvas" xmlns:mc="http://schemas.openxmlformats.org/markup-compatibility/2006" xmlns:o="urn:schemas-microsoft-com:office:office" xmlns:r="http://schemas.openxmlformats.org/officeDocument/2006/relationships" xmlns:m="http://schemas.openxmlformats.org/officeDocument/2006/math" xmlns:v="urn:schemas-microsoft-com:vml" xmlns:wp14="http://schemas.microsoft.com/office/word/2010/wordprocessingDrawing" xmlns:wp="http://schemas.openxmlformats.org/drawingml/2006/wordprocessingDrawing" xmlns:w10="urn:schemas-microsoft-com:office:word" xmlns:w="http://schemas.openxmlformats.org/wordprocessingml/2006/main" xmlns:w14="http://schemas.microsoft.com/office/word/2010/wordml" xmlns:wpg="http://schemas.microsoft.com/office/word/2010/wordprocessingGroup" xmlns:wpi="http://schemas.microsoft.com/office/word/2010/wordprocessingInk" xmlns:wne="http://schemas.microsoft.com/office/word/2006/wordml" xmlns:wps="http://schemas.microsoft.com/office/word/2010/wordprocessingShape" mc:Ignorable="w14 wp14">
-  <w:abstractNum w:abstractNumId="0">
+<w:numbering xmlns:wpc="http://schemas.microsoft.com/office/word/2010/wordprocessingCanvas" xmlns:mc="http://schemas.openxmlformats.org/markup-compatibility/2006" xmlns:o="urn:schemas-microsoft-com:office:office" xmlns:r="http://schemas.openxmlformats.org/officeDocument/2006/relationships" xmlns:m="http://schemas.openxmlformats.org/officeDocument/2006/math" xmlns:v="urn:schemas-microsoft-com:vml" xmlns:wp14="http://schemas.microsoft.com/office/word/2010/wordprocessingDrawing" xmlns:wp="http://schemas.openxmlformats.org/drawingml/2006/wordprocessingDrawing" xmlns:w10="urn:schemas-microsoft-com:office:word" xmlns:w="http://schemas.openxmlformats.org/wordprocessingml/2006/main" xmlns:w14="http://schemas.microsoft.com/office/word/2010/wordml" xmlns:w15="http://schemas.microsoft.com/office/word/2012/wordml" xmlns:wpg="http://schemas.microsoft.com/office/word/2010/wordprocessingGroup" xmlns:wpi="http://schemas.microsoft.com/office/word/2010/wordprocessingInk" xmlns:wne="http://schemas.microsoft.com/office/word/2006/wordml" xmlns:wps="http://schemas.microsoft.com/office/word/2010/wordprocessingShape" mc:Ignorable="w14 w15 wp14">
+  <w:abstractNum w:abstractNumId="0" w15:restartNumberingAfterBreak="0">
     <w:nsid w:val="13124F3B"/>
     <w:multiLevelType w:val="hybridMultilevel"/>
     <w:tmpl w:val="7D407526"/>
@@ -2442,7 +1919,7 @@
       </w:rPr>
     </w:lvl>
   </w:abstractNum>
-  <w:abstractNum w:abstractNumId="1">
+  <w:abstractNum w:abstractNumId="1" w15:restartNumberingAfterBreak="0">
     <w:nsid w:val="1AE15CCC"/>
     <w:multiLevelType w:val="hybridMultilevel"/>
     <w:tmpl w:val="7850F6F8"/>
@@ -2582,7 +2059,7 @@
       </w:rPr>
     </w:lvl>
   </w:abstractNum>
-  <w:abstractNum w:abstractNumId="2">
+  <w:abstractNum w:abstractNumId="2" w15:restartNumberingAfterBreak="0">
     <w:nsid w:val="1B845DD9"/>
     <w:multiLevelType w:val="hybridMultilevel"/>
     <w:tmpl w:val="3244CA00"/>
@@ -2722,7 +2199,7 @@
       </w:rPr>
     </w:lvl>
   </w:abstractNum>
-  <w:abstractNum w:abstractNumId="3">
+  <w:abstractNum w:abstractNumId="3" w15:restartNumberingAfterBreak="0">
     <w:nsid w:val="1BDC04CC"/>
     <w:multiLevelType w:val="hybridMultilevel"/>
     <w:tmpl w:val="5AC24C44"/>
@@ -2862,7 +2339,7 @@
       </w:rPr>
     </w:lvl>
   </w:abstractNum>
-  <w:abstractNum w:abstractNumId="4">
+  <w:abstractNum w:abstractNumId="4" w15:restartNumberingAfterBreak="0">
     <w:nsid w:val="1E985CD6"/>
     <w:multiLevelType w:val="hybridMultilevel"/>
     <w:tmpl w:val="773CC978"/>
@@ -3002,7 +2479,7 @@
       </w:rPr>
     </w:lvl>
   </w:abstractNum>
-  <w:abstractNum w:abstractNumId="5">
+  <w:abstractNum w:abstractNumId="5" w15:restartNumberingAfterBreak="0">
     <w:nsid w:val="1EEF78C9"/>
     <w:multiLevelType w:val="hybridMultilevel"/>
     <w:tmpl w:val="F86046D8"/>
@@ -3142,7 +2619,7 @@
       </w:rPr>
     </w:lvl>
   </w:abstractNum>
-  <w:abstractNum w:abstractNumId="6">
+  <w:abstractNum w:abstractNumId="6" w15:restartNumberingAfterBreak="0">
     <w:nsid w:val="1FB756DA"/>
     <w:multiLevelType w:val="hybridMultilevel"/>
     <w:tmpl w:val="74C08A5A"/>
@@ -3282,7 +2759,7 @@
       </w:rPr>
     </w:lvl>
   </w:abstractNum>
-  <w:abstractNum w:abstractNumId="7">
+  <w:abstractNum w:abstractNumId="7" w15:restartNumberingAfterBreak="0">
     <w:nsid w:val="23DE31F2"/>
     <w:multiLevelType w:val="hybridMultilevel"/>
     <w:tmpl w:val="BB24E55E"/>
@@ -3422,7 +2899,7 @@
       </w:rPr>
     </w:lvl>
   </w:abstractNum>
-  <w:abstractNum w:abstractNumId="8">
+  <w:abstractNum w:abstractNumId="8" w15:restartNumberingAfterBreak="0">
     <w:nsid w:val="274D70A7"/>
     <w:multiLevelType w:val="hybridMultilevel"/>
     <w:tmpl w:val="2D00E184"/>
@@ -3562,7 +3039,7 @@
       </w:rPr>
     </w:lvl>
   </w:abstractNum>
-  <w:abstractNum w:abstractNumId="9">
+  <w:abstractNum w:abstractNumId="9" w15:restartNumberingAfterBreak="0">
     <w:nsid w:val="2BD841AA"/>
     <w:multiLevelType w:val="hybridMultilevel"/>
     <w:tmpl w:val="A968A4A8"/>
@@ -3702,7 +3179,7 @@
       </w:rPr>
     </w:lvl>
   </w:abstractNum>
-  <w:abstractNum w:abstractNumId="10">
+  <w:abstractNum w:abstractNumId="10" w15:restartNumberingAfterBreak="0">
     <w:nsid w:val="2C533066"/>
     <w:multiLevelType w:val="hybridMultilevel"/>
     <w:tmpl w:val="D8D4E03E"/>
@@ -3842,7 +3319,7 @@
       </w:rPr>
     </w:lvl>
   </w:abstractNum>
-  <w:abstractNum w:abstractNumId="11">
+  <w:abstractNum w:abstractNumId="11" w15:restartNumberingAfterBreak="0">
     <w:nsid w:val="2D862BE4"/>
     <w:multiLevelType w:val="hybridMultilevel"/>
     <w:tmpl w:val="00A4CF00"/>
@@ -3982,7 +3459,7 @@
       </w:rPr>
     </w:lvl>
   </w:abstractNum>
-  <w:abstractNum w:abstractNumId="12">
+  <w:abstractNum w:abstractNumId="12" w15:restartNumberingAfterBreak="0">
     <w:nsid w:val="2D9265E7"/>
     <w:multiLevelType w:val="hybridMultilevel"/>
     <w:tmpl w:val="3EDE3280"/>
@@ -4122,7 +3599,7 @@
       </w:rPr>
     </w:lvl>
   </w:abstractNum>
-  <w:abstractNum w:abstractNumId="13">
+  <w:abstractNum w:abstractNumId="13" w15:restartNumberingAfterBreak="0">
     <w:nsid w:val="36231F50"/>
     <w:multiLevelType w:val="hybridMultilevel"/>
     <w:tmpl w:val="D994B2EA"/>
@@ -4262,7 +3739,7 @@
       </w:rPr>
     </w:lvl>
   </w:abstractNum>
-  <w:abstractNum w:abstractNumId="14">
+  <w:abstractNum w:abstractNumId="14" w15:restartNumberingAfterBreak="0">
     <w:nsid w:val="37C3056D"/>
     <w:multiLevelType w:val="hybridMultilevel"/>
     <w:tmpl w:val="B1A48F7A"/>
@@ -4402,7 +3879,7 @@
       </w:rPr>
     </w:lvl>
   </w:abstractNum>
-  <w:abstractNum w:abstractNumId="15">
+  <w:abstractNum w:abstractNumId="15" w15:restartNumberingAfterBreak="0">
     <w:nsid w:val="3ADB2F59"/>
     <w:multiLevelType w:val="hybridMultilevel"/>
     <w:tmpl w:val="547CA896"/>
@@ -4542,7 +4019,7 @@
       </w:rPr>
     </w:lvl>
   </w:abstractNum>
-  <w:abstractNum w:abstractNumId="16">
+  <w:abstractNum w:abstractNumId="16" w15:restartNumberingAfterBreak="0">
     <w:nsid w:val="43455F1E"/>
     <w:multiLevelType w:val="hybridMultilevel"/>
     <w:tmpl w:val="9B8CB862"/>
@@ -4682,7 +4159,7 @@
       </w:rPr>
     </w:lvl>
   </w:abstractNum>
-  <w:abstractNum w:abstractNumId="17">
+  <w:abstractNum w:abstractNumId="17" w15:restartNumberingAfterBreak="0">
     <w:nsid w:val="45452D73"/>
     <w:multiLevelType w:val="hybridMultilevel"/>
     <w:tmpl w:val="A536A35C"/>
@@ -4822,7 +4299,7 @@
       </w:rPr>
     </w:lvl>
   </w:abstractNum>
-  <w:abstractNum w:abstractNumId="18">
+  <w:abstractNum w:abstractNumId="18" w15:restartNumberingAfterBreak="0">
     <w:nsid w:val="4DF328A1"/>
     <w:multiLevelType w:val="hybridMultilevel"/>
     <w:tmpl w:val="DB0CEB42"/>
@@ -4962,7 +4439,7 @@
       </w:rPr>
     </w:lvl>
   </w:abstractNum>
-  <w:abstractNum w:abstractNumId="19">
+  <w:abstractNum w:abstractNumId="19" w15:restartNumberingAfterBreak="0">
     <w:nsid w:val="52A66DF4"/>
     <w:multiLevelType w:val="hybridMultilevel"/>
     <w:tmpl w:val="EFAC1F8E"/>
@@ -5102,7 +4579,7 @@
       </w:rPr>
     </w:lvl>
   </w:abstractNum>
-  <w:abstractNum w:abstractNumId="20">
+  <w:abstractNum w:abstractNumId="20" w15:restartNumberingAfterBreak="0">
     <w:nsid w:val="552C3184"/>
     <w:multiLevelType w:val="hybridMultilevel"/>
     <w:tmpl w:val="B0C048AA"/>
@@ -5242,7 +4719,7 @@
       </w:rPr>
     </w:lvl>
   </w:abstractNum>
-  <w:abstractNum w:abstractNumId="21">
+  <w:abstractNum w:abstractNumId="21" w15:restartNumberingAfterBreak="0">
     <w:nsid w:val="58491FCB"/>
     <w:multiLevelType w:val="hybridMultilevel"/>
     <w:tmpl w:val="B3F2F95E"/>
@@ -5382,7 +4859,7 @@
       </w:rPr>
     </w:lvl>
   </w:abstractNum>
-  <w:abstractNum w:abstractNumId="22">
+  <w:abstractNum w:abstractNumId="22" w15:restartNumberingAfterBreak="0">
     <w:nsid w:val="63062F57"/>
     <w:multiLevelType w:val="hybridMultilevel"/>
     <w:tmpl w:val="9034A014"/>
@@ -5522,7 +4999,7 @@
       </w:rPr>
     </w:lvl>
   </w:abstractNum>
-  <w:abstractNum w:abstractNumId="23">
+  <w:abstractNum w:abstractNumId="23" w15:restartNumberingAfterBreak="0">
     <w:nsid w:val="68513452"/>
     <w:multiLevelType w:val="hybridMultilevel"/>
     <w:tmpl w:val="BBBC9558"/>
@@ -5662,7 +5139,7 @@
       </w:rPr>
     </w:lvl>
   </w:abstractNum>
-  <w:abstractNum w:abstractNumId="24">
+  <w:abstractNum w:abstractNumId="24" w15:restartNumberingAfterBreak="0">
     <w:nsid w:val="68ED15AD"/>
     <w:multiLevelType w:val="hybridMultilevel"/>
     <w:tmpl w:val="847A9A20"/>
@@ -5802,7 +5279,7 @@
       </w:rPr>
     </w:lvl>
   </w:abstractNum>
-  <w:abstractNum w:abstractNumId="25">
+  <w:abstractNum w:abstractNumId="25" w15:restartNumberingAfterBreak="0">
     <w:nsid w:val="6B295CDD"/>
     <w:multiLevelType w:val="hybridMultilevel"/>
     <w:tmpl w:val="B63E0D36"/>
@@ -5942,7 +5419,7 @@
       </w:rPr>
     </w:lvl>
   </w:abstractNum>
-  <w:abstractNum w:abstractNumId="26">
+  <w:abstractNum w:abstractNumId="26" w15:restartNumberingAfterBreak="0">
     <w:nsid w:val="706D5027"/>
     <w:multiLevelType w:val="hybridMultilevel"/>
     <w:tmpl w:val="40FA0728"/>
@@ -6082,7 +5559,7 @@
       </w:rPr>
     </w:lvl>
   </w:abstractNum>
-  <w:abstractNum w:abstractNumId="27">
+  <w:abstractNum w:abstractNumId="27" w15:restartNumberingAfterBreak="0">
     <w:nsid w:val="737E67D7"/>
     <w:multiLevelType w:val="hybridMultilevel"/>
     <w:tmpl w:val="BF14F338"/>
@@ -6222,7 +5699,7 @@
       </w:rPr>
     </w:lvl>
   </w:abstractNum>
-  <w:abstractNum w:abstractNumId="28">
+  <w:abstractNum w:abstractNumId="28" w15:restartNumberingAfterBreak="0">
     <w:nsid w:val="73CB04AC"/>
     <w:multiLevelType w:val="hybridMultilevel"/>
     <w:tmpl w:val="BB3473C8"/>
@@ -6362,7 +5839,7 @@
       </w:rPr>
     </w:lvl>
   </w:abstractNum>
-  <w:abstractNum w:abstractNumId="29">
+  <w:abstractNum w:abstractNumId="29" w15:restartNumberingAfterBreak="0">
     <w:nsid w:val="7D197AB4"/>
     <w:multiLevelType w:val="hybridMultilevel"/>
     <w:tmpl w:val="4C92EB3E"/>
@@ -6596,7 +6073,7 @@
 </file>
 
 <file path=word/styles.xml><?xml version="1.0" encoding="utf-8"?>
-<w:styles xmlns:mc="http://schemas.openxmlformats.org/markup-compatibility/2006" xmlns:r="http://schemas.openxmlformats.org/officeDocument/2006/relationships" xmlns:w="http://schemas.openxmlformats.org/wordprocessingml/2006/main" xmlns:w14="http://schemas.microsoft.com/office/word/2010/wordml" mc:Ignorable="w14">
+<w:styles xmlns:mc="http://schemas.openxmlformats.org/markup-compatibility/2006" xmlns:r="http://schemas.openxmlformats.org/officeDocument/2006/relationships" xmlns:w="http://schemas.openxmlformats.org/wordprocessingml/2006/main" xmlns:w14="http://schemas.microsoft.com/office/word/2010/wordml" xmlns:w15="http://schemas.microsoft.com/office/word/2012/wordml" mc:Ignorable="w14 w15">
   <w:docDefaults>
     <w:rPrDefault>
       <w:rPr>
@@ -6612,144 +6089,378 @@
       </w:pPr>
     </w:pPrDefault>
   </w:docDefaults>
-  <w:latentStyles w:defLockedState="0" w:defUIPriority="99" w:defSemiHidden="1" w:defUnhideWhenUsed="1" w:defQFormat="0" w:count="267">
-    <w:lsdException w:name="Normal" w:semiHidden="0" w:uiPriority="0" w:unhideWhenUsed="0" w:qFormat="1"/>
-    <w:lsdException w:name="heading 1" w:semiHidden="0" w:uiPriority="9" w:unhideWhenUsed="0" w:qFormat="1"/>
-    <w:lsdException w:name="heading 2" w:uiPriority="9" w:qFormat="1"/>
-    <w:lsdException w:name="heading 3" w:uiPriority="9" w:qFormat="1"/>
-    <w:lsdException w:name="heading 4" w:uiPriority="9" w:qFormat="1"/>
-    <w:lsdException w:name="heading 5" w:uiPriority="9" w:qFormat="1"/>
-    <w:lsdException w:name="heading 6" w:uiPriority="9" w:qFormat="1"/>
-    <w:lsdException w:name="heading 7" w:uiPriority="9" w:qFormat="1"/>
-    <w:lsdException w:name="heading 8" w:uiPriority="9" w:qFormat="1"/>
-    <w:lsdException w:name="heading 9" w:uiPriority="9" w:qFormat="1"/>
-    <w:lsdException w:name="toc 1" w:uiPriority="39"/>
-    <w:lsdException w:name="toc 2" w:uiPriority="39"/>
-    <w:lsdException w:name="toc 3" w:uiPriority="39"/>
-    <w:lsdException w:name="toc 4" w:uiPriority="39"/>
-    <w:lsdException w:name="toc 5" w:uiPriority="39"/>
-    <w:lsdException w:name="toc 6" w:uiPriority="39"/>
-    <w:lsdException w:name="toc 7" w:uiPriority="39"/>
-    <w:lsdException w:name="toc 8" w:uiPriority="39"/>
-    <w:lsdException w:name="toc 9" w:uiPriority="39"/>
-    <w:lsdException w:name="caption" w:uiPriority="35" w:qFormat="1"/>
-    <w:lsdException w:name="Title" w:semiHidden="0" w:uiPriority="10" w:unhideWhenUsed="0" w:qFormat="1"/>
-    <w:lsdException w:name="Default Paragraph Font" w:uiPriority="1"/>
-    <w:lsdException w:name="Subtitle" w:semiHidden="0" w:uiPriority="11" w:unhideWhenUsed="0" w:qFormat="1"/>
-    <w:lsdException w:name="Strong" w:semiHidden="0" w:uiPriority="22" w:unhideWhenUsed="0" w:qFormat="1"/>
-    <w:lsdException w:name="Emphasis" w:semiHidden="0" w:uiPriority="20" w:unhideWhenUsed="0" w:qFormat="1"/>
-    <w:lsdException w:name="Table Grid" w:semiHidden="0" w:uiPriority="59" w:unhideWhenUsed="0"/>
-    <w:lsdException w:name="Placeholder Text" w:unhideWhenUsed="0"/>
-    <w:lsdException w:name="No Spacing" w:semiHidden="0" w:uiPriority="1" w:unhideWhenUsed="0" w:qFormat="1"/>
-    <w:lsdException w:name="Light Shading" w:semiHidden="0" w:uiPriority="60" w:unhideWhenUsed="0"/>
-    <w:lsdException w:name="Light List" w:semiHidden="0" w:uiPriority="61" w:unhideWhenUsed="0"/>
-    <w:lsdException w:name="Light Grid" w:semiHidden="0" w:uiPriority="62" w:unhideWhenUsed="0"/>
-    <w:lsdException w:name="Medium Shading 1" w:semiHidden="0" w:uiPriority="63" w:unhideWhenUsed="0"/>
-    <w:lsdException w:name="Medium Shading 2" w:semiHidden="0" w:uiPriority="64" w:unhideWhenUsed="0"/>
-    <w:lsdException w:name="Medium List 1" w:semiHidden="0" w:uiPriority="65" w:unhideWhenUsed="0"/>
-    <w:lsdException w:name="Medium List 2" w:semiHidden="0" w:uiPriority="66" w:unhideWhenUsed="0"/>
-    <w:lsdException w:name="Medium Grid 1" w:semiHidden="0" w:uiPriority="67" w:unhideWhenUsed="0"/>
-    <w:lsdException w:name="Medium Grid 2" w:semiHidden="0" w:uiPriority="68" w:unhideWhenUsed="0"/>
-    <w:lsdException w:name="Medium Grid 3" w:semiHidden="0" w:uiPriority="69" w:unhideWhenUsed="0"/>
-    <w:lsdException w:name="Dark List" w:semiHidden="0" w:uiPriority="70" w:unhideWhenUsed="0"/>
-    <w:lsdException w:name="Colorful Shading" w:semiHidden="0" w:uiPriority="71" w:unhideWhenUsed="0"/>
-    <w:lsdException w:name="Colorful List" w:semiHidden="0" w:uiPriority="72" w:unhideWhenUsed="0"/>
-    <w:lsdException w:name="Colorful Grid" w:semiHidden="0" w:uiPriority="73" w:unhideWhenUsed="0"/>
-    <w:lsdException w:name="Light Shading Accent 1" w:semiHidden="0" w:uiPriority="60" w:unhideWhenUsed="0"/>
-    <w:lsdException w:name="Light List Accent 1" w:semiHidden="0" w:uiPriority="61" w:unhideWhenUsed="0"/>
-    <w:lsdException w:name="Light Grid Accent 1" w:semiHidden="0" w:uiPriority="62" w:unhideWhenUsed="0"/>
-    <w:lsdException w:name="Medium Shading 1 Accent 1" w:semiHidden="0" w:uiPriority="63" w:unhideWhenUsed="0"/>
-    <w:lsdException w:name="Medium Shading 2 Accent 1" w:semiHidden="0" w:uiPriority="64" w:unhideWhenUsed="0"/>
-    <w:lsdException w:name="Medium List 1 Accent 1" w:semiHidden="0" w:uiPriority="65" w:unhideWhenUsed="0"/>
-    <w:lsdException w:name="Revision" w:unhideWhenUsed="0"/>
-    <w:lsdException w:name="List Paragraph" w:semiHidden="0" w:uiPriority="34" w:unhideWhenUsed="0" w:qFormat="1"/>
-    <w:lsdException w:name="Quote" w:semiHidden="0" w:uiPriority="29" w:unhideWhenUsed="0" w:qFormat="1"/>
-    <w:lsdException w:name="Intense Quote" w:semiHidden="0" w:uiPriority="30" w:unhideWhenUsed="0" w:qFormat="1"/>
-    <w:lsdException w:name="Medium List 2 Accent 1" w:semiHidden="0" w:uiPriority="66" w:unhideWhenUsed="0"/>
-    <w:lsdException w:name="Medium Grid 1 Accent 1" w:semiHidden="0" w:uiPriority="67" w:unhideWhenUsed="0"/>
-    <w:lsdException w:name="Medium Grid 2 Accent 1" w:semiHidden="0" w:uiPriority="68" w:unhideWhenUsed="0"/>
-    <w:lsdException w:name="Medium Grid 3 Accent 1" w:semiHidden="0" w:uiPriority="69" w:unhideWhenUsed="0"/>
-    <w:lsdException w:name="Dark List Accent 1" w:semiHidden="0" w:uiPriority="70" w:unhideWhenUsed="0"/>
-    <w:lsdException w:name="Colorful Shading Accent 1" w:semiHidden="0" w:uiPriority="71" w:unhideWhenUsed="0"/>
-    <w:lsdException w:name="Colorful List Accent 1" w:semiHidden="0" w:uiPriority="72" w:unhideWhenUsed="0"/>
-    <w:lsdException w:name="Colorful Grid Accent 1" w:semiHidden="0" w:uiPriority="73" w:unhideWhenUsed="0"/>
-    <w:lsdException w:name="Light Shading Accent 2" w:semiHidden="0" w:uiPriority="60" w:unhideWhenUsed="0"/>
-    <w:lsdException w:name="Light List Accent 2" w:semiHidden="0" w:uiPriority="61" w:unhideWhenUsed="0"/>
-    <w:lsdException w:name="Light Grid Accent 2" w:semiHidden="0" w:uiPriority="62" w:unhideWhenUsed="0"/>
-    <w:lsdException w:name="Medium Shading 1 Accent 2" w:semiHidden="0" w:uiPriority="63" w:unhideWhenUsed="0"/>
-    <w:lsdException w:name="Medium Shading 2 Accent 2" w:semiHidden="0" w:uiPriority="64" w:unhideWhenUsed="0"/>
-    <w:lsdException w:name="Medium List 1 Accent 2" w:semiHidden="0" w:uiPriority="65" w:unhideWhenUsed="0"/>
-    <w:lsdException w:name="Medium List 2 Accent 2" w:semiHidden="0" w:uiPriority="66" w:unhideWhenUsed="0"/>
-    <w:lsdException w:name="Medium Grid 1 Accent 2" w:semiHidden="0" w:uiPriority="67" w:unhideWhenUsed="0"/>
-    <w:lsdException w:name="Medium Grid 2 Accent 2" w:semiHidden="0" w:uiPriority="68" w:unhideWhenUsed="0"/>
-    <w:lsdException w:name="Medium Grid 3 Accent 2" w:semiHidden="0" w:uiPriority="69" w:unhideWhenUsed="0"/>
-    <w:lsdException w:name="Dark List Accent 2" w:semiHidden="0" w:uiPriority="70" w:unhideWhenUsed="0"/>
-    <w:lsdException w:name="Colorful Shading Accent 2" w:semiHidden="0" w:uiPriority="71" w:unhideWhenUsed="0"/>
-    <w:lsdException w:name="Colorful List Accent 2" w:semiHidden="0" w:uiPriority="72" w:unhideWhenUsed="0"/>
-    <w:lsdException w:name="Colorful Grid Accent 2" w:semiHidden="0" w:uiPriority="73" w:unhideWhenUsed="0"/>
-    <w:lsdException w:name="Light Shading Accent 3" w:semiHidden="0" w:uiPriority="60" w:unhideWhenUsed="0"/>
-    <w:lsdException w:name="Light List Accent 3" w:semiHidden="0" w:uiPriority="61" w:unhideWhenUsed="0"/>
-    <w:lsdException w:name="Light Grid Accent 3" w:semiHidden="0" w:uiPriority="62" w:unhideWhenUsed="0"/>
-    <w:lsdException w:name="Medium Shading 1 Accent 3" w:semiHidden="0" w:uiPriority="63" w:unhideWhenUsed="0"/>
-    <w:lsdException w:name="Medium Shading 2 Accent 3" w:semiHidden="0" w:uiPriority="64" w:unhideWhenUsed="0"/>
-    <w:lsdException w:name="Medium List 1 Accent 3" w:semiHidden="0" w:uiPriority="65" w:unhideWhenUsed="0"/>
-    <w:lsdException w:name="Medium List 2 Accent 3" w:semiHidden="0" w:uiPriority="66" w:unhideWhenUsed="0"/>
-    <w:lsdException w:name="Medium Grid 1 Accent 3" w:semiHidden="0" w:uiPriority="67" w:unhideWhenUsed="0"/>
-    <w:lsdException w:name="Medium Grid 2 Accent 3" w:semiHidden="0" w:uiPriority="68" w:unhideWhenUsed="0"/>
-    <w:lsdException w:name="Medium Grid 3 Accent 3" w:semiHidden="0" w:uiPriority="69" w:unhideWhenUsed="0"/>
-    <w:lsdException w:name="Dark List Accent 3" w:semiHidden="0" w:uiPriority="70" w:unhideWhenUsed="0"/>
-    <w:lsdException w:name="Colorful Shading Accent 3" w:semiHidden="0" w:uiPriority="71" w:unhideWhenUsed="0"/>
-    <w:lsdException w:name="Colorful List Accent 3" w:semiHidden="0" w:uiPriority="72" w:unhideWhenUsed="0"/>
-    <w:lsdException w:name="Colorful Grid Accent 3" w:semiHidden="0" w:uiPriority="73" w:unhideWhenUsed="0"/>
-    <w:lsdException w:name="Light Shading Accent 4" w:semiHidden="0" w:uiPriority="60" w:unhideWhenUsed="0"/>
-    <w:lsdException w:name="Light List Accent 4" w:semiHidden="0" w:uiPriority="61" w:unhideWhenUsed="0"/>
-    <w:lsdException w:name="Light Grid Accent 4" w:semiHidden="0" w:uiPriority="62" w:unhideWhenUsed="0"/>
-    <w:lsdException w:name="Medium Shading 1 Accent 4" w:semiHidden="0" w:uiPriority="63" w:unhideWhenUsed="0"/>
-    <w:lsdException w:name="Medium Shading 2 Accent 4" w:semiHidden="0" w:uiPriority="64" w:unhideWhenUsed="0"/>
-    <w:lsdException w:name="Medium List 1 Accent 4" w:semiHidden="0" w:uiPriority="65" w:unhideWhenUsed="0"/>
-    <w:lsdException w:name="Medium List 2 Accent 4" w:semiHidden="0" w:uiPriority="66" w:unhideWhenUsed="0"/>
-    <w:lsdException w:name="Medium Grid 1 Accent 4" w:semiHidden="0" w:uiPriority="67" w:unhideWhenUsed="0"/>
-    <w:lsdException w:name="Medium Grid 2 Accent 4" w:semiHidden="0" w:uiPriority="68" w:unhideWhenUsed="0"/>
-    <w:lsdException w:name="Medium Grid 3 Accent 4" w:semiHidden="0" w:uiPriority="69" w:unhideWhenUsed="0"/>
-    <w:lsdException w:name="Dark List Accent 4" w:semiHidden="0" w:uiPriority="70" w:unhideWhenUsed="0"/>
-    <w:lsdException w:name="Colorful Shading Accent 4" w:semiHidden="0" w:uiPriority="71" w:unhideWhenUsed="0"/>
-    <w:lsdException w:name="Colorful List Accent 4" w:semiHidden="0" w:uiPriority="72" w:unhideWhenUsed="0"/>
-    <w:lsdException w:name="Colorful Grid Accent 4" w:semiHidden="0" w:uiPriority="73" w:unhideWhenUsed="0"/>
-    <w:lsdException w:name="Light Shading Accent 5" w:semiHidden="0" w:uiPriority="60" w:unhideWhenUsed="0"/>
-    <w:lsdException w:name="Light List Accent 5" w:semiHidden="0" w:uiPriority="61" w:unhideWhenUsed="0"/>
-    <w:lsdException w:name="Light Grid Accent 5" w:semiHidden="0" w:uiPriority="62" w:unhideWhenUsed="0"/>
-    <w:lsdException w:name="Medium Shading 1 Accent 5" w:semiHidden="0" w:uiPriority="63" w:unhideWhenUsed="0"/>
-    <w:lsdException w:name="Medium Shading 2 Accent 5" w:semiHidden="0" w:uiPriority="64" w:unhideWhenUsed="0"/>
-    <w:lsdException w:name="Medium List 1 Accent 5" w:semiHidden="0" w:uiPriority="65" w:unhideWhenUsed="0"/>
-    <w:lsdException w:name="Medium List 2 Accent 5" w:semiHidden="0" w:uiPriority="66" w:unhideWhenUsed="0"/>
-    <w:lsdException w:name="Medium Grid 1 Accent 5" w:semiHidden="0" w:uiPriority="67" w:unhideWhenUsed="0"/>
-    <w:lsdException w:name="Medium Grid 2 Accent 5" w:semiHidden="0" w:uiPriority="68" w:unhideWhenUsed="0"/>
-    <w:lsdException w:name="Medium Grid 3 Accent 5" w:semiHidden="0" w:uiPriority="69" w:unhideWhenUsed="0"/>
-    <w:lsdException w:name="Dark List Accent 5" w:semiHidden="0" w:uiPriority="70" w:unhideWhenUsed="0"/>
-    <w:lsdException w:name="Colorful Shading Accent 5" w:semiHidden="0" w:uiPriority="71" w:unhideWhenUsed="0"/>
-    <w:lsdException w:name="Colorful List Accent 5" w:semiHidden="0" w:uiPriority="72" w:unhideWhenUsed="0"/>
-    <w:lsdException w:name="Colorful Grid Accent 5" w:semiHidden="0" w:uiPriority="73" w:unhideWhenUsed="0"/>
-    <w:lsdException w:name="Light Shading Accent 6" w:semiHidden="0" w:uiPriority="60" w:unhideWhenUsed="0"/>
-    <w:lsdException w:name="Light List Accent 6" w:semiHidden="0" w:uiPriority="61" w:unhideWhenUsed="0"/>
-    <w:lsdException w:name="Light Grid Accent 6" w:semiHidden="0" w:uiPriority="62" w:unhideWhenUsed="0"/>
-    <w:lsdException w:name="Medium Shading 1 Accent 6" w:semiHidden="0" w:uiPriority="63" w:unhideWhenUsed="0"/>
-    <w:lsdException w:name="Medium Shading 2 Accent 6" w:semiHidden="0" w:uiPriority="64" w:unhideWhenUsed="0"/>
-    <w:lsdException w:name="Medium List 1 Accent 6" w:semiHidden="0" w:uiPriority="65" w:unhideWhenUsed="0"/>
-    <w:lsdException w:name="Medium List 2 Accent 6" w:semiHidden="0" w:uiPriority="66" w:unhideWhenUsed="0"/>
-    <w:lsdException w:name="Medium Grid 1 Accent 6" w:semiHidden="0" w:uiPriority="67" w:unhideWhenUsed="0"/>
-    <w:lsdException w:name="Medium Grid 2 Accent 6" w:semiHidden="0" w:uiPriority="68" w:unhideWhenUsed="0"/>
-    <w:lsdException w:name="Medium Grid 3 Accent 6" w:semiHidden="0" w:uiPriority="69" w:unhideWhenUsed="0"/>
-    <w:lsdException w:name="Dark List Accent 6" w:semiHidden="0" w:uiPriority="70" w:unhideWhenUsed="0"/>
-    <w:lsdException w:name="Colorful Shading Accent 6" w:semiHidden="0" w:uiPriority="71" w:unhideWhenUsed="0"/>
-    <w:lsdException w:name="Colorful List Accent 6" w:semiHidden="0" w:uiPriority="72" w:unhideWhenUsed="0"/>
-    <w:lsdException w:name="Colorful Grid Accent 6" w:semiHidden="0" w:uiPriority="73" w:unhideWhenUsed="0"/>
-    <w:lsdException w:name="Subtle Emphasis" w:semiHidden="0" w:uiPriority="19" w:unhideWhenUsed="0" w:qFormat="1"/>
-    <w:lsdException w:name="Intense Emphasis" w:semiHidden="0" w:uiPriority="21" w:unhideWhenUsed="0" w:qFormat="1"/>
-    <w:lsdException w:name="Subtle Reference" w:semiHidden="0" w:uiPriority="31" w:unhideWhenUsed="0" w:qFormat="1"/>
-    <w:lsdException w:name="Intense Reference" w:semiHidden="0" w:uiPriority="32" w:unhideWhenUsed="0" w:qFormat="1"/>
-    <w:lsdException w:name="Book Title" w:semiHidden="0" w:uiPriority="33" w:unhideWhenUsed="0" w:qFormat="1"/>
-    <w:lsdException w:name="Bibliography" w:uiPriority="37"/>
-    <w:lsdException w:name="TOC Heading" w:uiPriority="39" w:qFormat="1"/>
+  <w:latentStyles w:defLockedState="0" w:defUIPriority="99" w:defSemiHidden="0" w:defUnhideWhenUsed="0" w:defQFormat="0" w:count="371">
+    <w:lsdException w:name="Normal" w:uiPriority="0" w:qFormat="1"/>
+    <w:lsdException w:name="heading 1" w:uiPriority="9" w:qFormat="1"/>
+    <w:lsdException w:name="heading 2" w:semiHidden="1" w:uiPriority="9" w:unhideWhenUsed="1" w:qFormat="1"/>
+    <w:lsdException w:name="heading 3" w:semiHidden="1" w:uiPriority="9" w:unhideWhenUsed="1" w:qFormat="1"/>
+    <w:lsdException w:name="heading 4" w:semiHidden="1" w:uiPriority="9" w:unhideWhenUsed="1" w:qFormat="1"/>
+    <w:lsdException w:name="heading 5" w:semiHidden="1" w:uiPriority="9" w:unhideWhenUsed="1" w:qFormat="1"/>
+    <w:lsdException w:name="heading 6" w:semiHidden="1" w:uiPriority="9" w:unhideWhenUsed="1" w:qFormat="1"/>
+    <w:lsdException w:name="heading 7" w:semiHidden="1" w:uiPriority="9" w:unhideWhenUsed="1" w:qFormat="1"/>
+    <w:lsdException w:name="heading 8" w:semiHidden="1" w:uiPriority="9" w:unhideWhenUsed="1" w:qFormat="1"/>
+    <w:lsdException w:name="heading 9" w:semiHidden="1" w:uiPriority="9" w:unhideWhenUsed="1" w:qFormat="1"/>
+    <w:lsdException w:name="index 1" w:semiHidden="1" w:unhideWhenUsed="1"/>
+    <w:lsdException w:name="index 2" w:semiHidden="1" w:unhideWhenUsed="1"/>
+    <w:lsdException w:name="index 3" w:semiHidden="1" w:unhideWhenUsed="1"/>
+    <w:lsdException w:name="index 4" w:semiHidden="1" w:unhideWhenUsed="1"/>
+    <w:lsdException w:name="index 5" w:semiHidden="1" w:unhideWhenUsed="1"/>
+    <w:lsdException w:name="index 6" w:semiHidden="1" w:unhideWhenUsed="1"/>
+    <w:lsdException w:name="index 7" w:semiHidden="1" w:unhideWhenUsed="1"/>
+    <w:lsdException w:name="index 8" w:semiHidden="1" w:unhideWhenUsed="1"/>
+    <w:lsdException w:name="index 9" w:semiHidden="1" w:unhideWhenUsed="1"/>
+    <w:lsdException w:name="toc 1" w:semiHidden="1" w:uiPriority="39" w:unhideWhenUsed="1"/>
+    <w:lsdException w:name="toc 2" w:semiHidden="1" w:uiPriority="39" w:unhideWhenUsed="1"/>
+    <w:lsdException w:name="toc 3" w:semiHidden="1" w:uiPriority="39" w:unhideWhenUsed="1"/>
+    <w:lsdException w:name="toc 4" w:semiHidden="1" w:uiPriority="39" w:unhideWhenUsed="1"/>
+    <w:lsdException w:name="toc 5" w:semiHidden="1" w:uiPriority="39" w:unhideWhenUsed="1"/>
+    <w:lsdException w:name="toc 6" w:semiHidden="1" w:uiPriority="39" w:unhideWhenUsed="1"/>
+    <w:lsdException w:name="toc 7" w:semiHidden="1" w:uiPriority="39" w:unhideWhenUsed="1"/>
+    <w:lsdException w:name="toc 8" w:semiHidden="1" w:uiPriority="39" w:unhideWhenUsed="1"/>
+    <w:lsdException w:name="toc 9" w:semiHidden="1" w:uiPriority="39" w:unhideWhenUsed="1"/>
+    <w:lsdException w:name="Normal Indent" w:semiHidden="1" w:unhideWhenUsed="1"/>
+    <w:lsdException w:name="footnote text" w:semiHidden="1" w:unhideWhenUsed="1"/>
+    <w:lsdException w:name="annotation text" w:semiHidden="1" w:unhideWhenUsed="1"/>
+    <w:lsdException w:name="header" w:semiHidden="1" w:unhideWhenUsed="1"/>
+    <w:lsdException w:name="footer" w:semiHidden="1" w:unhideWhenUsed="1"/>
+    <w:lsdException w:name="index heading" w:semiHidden="1" w:unhideWhenUsed="1"/>
+    <w:lsdException w:name="caption" w:semiHidden="1" w:uiPriority="35" w:unhideWhenUsed="1" w:qFormat="1"/>
+    <w:lsdException w:name="table of figures" w:semiHidden="1" w:unhideWhenUsed="1"/>
+    <w:lsdException w:name="envelope address" w:semiHidden="1" w:unhideWhenUsed="1"/>
+    <w:lsdException w:name="envelope return" w:semiHidden="1" w:unhideWhenUsed="1"/>
+    <w:lsdException w:name="footnote reference" w:semiHidden="1" w:unhideWhenUsed="1"/>
+    <w:lsdException w:name="annotation reference" w:semiHidden="1" w:unhideWhenUsed="1"/>
+    <w:lsdException w:name="line number" w:semiHidden="1" w:unhideWhenUsed="1"/>
+    <w:lsdException w:name="page number" w:semiHidden="1" w:unhideWhenUsed="1"/>
+    <w:lsdException w:name="endnote reference" w:semiHidden="1" w:unhideWhenUsed="1"/>
+    <w:lsdException w:name="endnote text" w:semiHidden="1" w:unhideWhenUsed="1"/>
+    <w:lsdException w:name="table of authorities" w:semiHidden="1" w:unhideWhenUsed="1"/>
+    <w:lsdException w:name="macro" w:semiHidden="1" w:unhideWhenUsed="1"/>
+    <w:lsdException w:name="toa heading" w:semiHidden="1" w:unhideWhenUsed="1"/>
+    <w:lsdException w:name="List" w:semiHidden="1" w:unhideWhenUsed="1"/>
+    <w:lsdException w:name="List Bullet" w:semiHidden="1" w:unhideWhenUsed="1"/>
+    <w:lsdException w:name="List Number" w:semiHidden="1" w:unhideWhenUsed="1"/>
+    <w:lsdException w:name="List 2" w:semiHidden="1" w:unhideWhenUsed="1"/>
+    <w:lsdException w:name="List 3" w:semiHidden="1" w:unhideWhenUsed="1"/>
+    <w:lsdException w:name="List 4" w:semiHidden="1" w:unhideWhenUsed="1"/>
+    <w:lsdException w:name="List 5" w:semiHidden="1" w:unhideWhenUsed="1"/>
+    <w:lsdException w:name="List Bullet 2" w:semiHidden="1" w:unhideWhenUsed="1"/>
+    <w:lsdException w:name="List Bullet 3" w:semiHidden="1" w:unhideWhenUsed="1"/>
+    <w:lsdException w:name="List Bullet 4" w:semiHidden="1" w:unhideWhenUsed="1"/>
+    <w:lsdException w:name="List Bullet 5" w:semiHidden="1" w:unhideWhenUsed="1"/>
+    <w:lsdException w:name="List Number 2" w:semiHidden="1" w:unhideWhenUsed="1"/>
+    <w:lsdException w:name="List Number 3" w:semiHidden="1" w:unhideWhenUsed="1"/>
+    <w:lsdException w:name="List Number 4" w:semiHidden="1" w:unhideWhenUsed="1"/>
+    <w:lsdException w:name="List Number 5" w:semiHidden="1" w:unhideWhenUsed="1"/>
+    <w:lsdException w:name="Title" w:uiPriority="10" w:qFormat="1"/>
+    <w:lsdException w:name="Closing" w:semiHidden="1" w:unhideWhenUsed="1"/>
+    <w:lsdException w:name="Signature" w:semiHidden="1" w:unhideWhenUsed="1"/>
+    <w:lsdException w:name="Default Paragraph Font" w:semiHidden="1" w:uiPriority="1" w:unhideWhenUsed="1"/>
+    <w:lsdException w:name="Body Text" w:semiHidden="1" w:unhideWhenUsed="1"/>
+    <w:lsdException w:name="Body Text Indent" w:semiHidden="1" w:unhideWhenUsed="1"/>
+    <w:lsdException w:name="List Continue" w:semiHidden="1" w:unhideWhenUsed="1"/>
+    <w:lsdException w:name="List Continue 2" w:semiHidden="1" w:unhideWhenUsed="1"/>
+    <w:lsdException w:name="List Continue 3" w:semiHidden="1" w:unhideWhenUsed="1"/>
+    <w:lsdException w:name="List Continue 4" w:semiHidden="1" w:unhideWhenUsed="1"/>
+    <w:lsdException w:name="List Continue 5" w:semiHidden="1" w:unhideWhenUsed="1"/>
+    <w:lsdException w:name="Message Header" w:semiHidden="1" w:unhideWhenUsed="1"/>
+    <w:lsdException w:name="Subtitle" w:uiPriority="11" w:qFormat="1"/>
+    <w:lsdException w:name="Salutation" w:semiHidden="1" w:unhideWhenUsed="1"/>
+    <w:lsdException w:name="Date" w:semiHidden="1" w:unhideWhenUsed="1"/>
+    <w:lsdException w:name="Body Text First Indent" w:semiHidden="1" w:unhideWhenUsed="1"/>
+    <w:lsdException w:name="Body Text First Indent 2" w:semiHidden="1" w:unhideWhenUsed="1"/>
+    <w:lsdException w:name="Note Heading" w:semiHidden="1" w:unhideWhenUsed="1"/>
+    <w:lsdException w:name="Body Text 2" w:semiHidden="1" w:unhideWhenUsed="1"/>
+    <w:lsdException w:name="Body Text 3" w:semiHidden="1" w:unhideWhenUsed="1"/>
+    <w:lsdException w:name="Body Text Indent 2" w:semiHidden="1" w:unhideWhenUsed="1"/>
+    <w:lsdException w:name="Body Text Indent 3" w:semiHidden="1" w:unhideWhenUsed="1"/>
+    <w:lsdException w:name="Block Text" w:semiHidden="1" w:unhideWhenUsed="1"/>
+    <w:lsdException w:name="Hyperlink" w:semiHidden="1" w:unhideWhenUsed="1"/>
+    <w:lsdException w:name="FollowedHyperlink" w:semiHidden="1" w:unhideWhenUsed="1"/>
+    <w:lsdException w:name="Strong" w:uiPriority="22" w:qFormat="1"/>
+    <w:lsdException w:name="Emphasis" w:uiPriority="20" w:qFormat="1"/>
+    <w:lsdException w:name="Document Map" w:semiHidden="1" w:unhideWhenUsed="1"/>
+    <w:lsdException w:name="Plain Text" w:semiHidden="1" w:unhideWhenUsed="1"/>
+    <w:lsdException w:name="E-mail Signature" w:semiHidden="1" w:unhideWhenUsed="1"/>
+    <w:lsdException w:name="HTML Top of Form" w:semiHidden="1" w:unhideWhenUsed="1"/>
+    <w:lsdException w:name="HTML Bottom of Form" w:semiHidden="1" w:unhideWhenUsed="1"/>
+    <w:lsdException w:name="Normal (Web)" w:semiHidden="1" w:unhideWhenUsed="1"/>
+    <w:lsdException w:name="HTML Acronym" w:semiHidden="1" w:unhideWhenUsed="1"/>
+    <w:lsdException w:name="HTML Address" w:semiHidden="1" w:unhideWhenUsed="1"/>
+    <w:lsdException w:name="HTML Cite" w:semiHidden="1" w:unhideWhenUsed="1"/>
+    <w:lsdException w:name="HTML Code" w:semiHidden="1" w:unhideWhenUsed="1"/>
+    <w:lsdException w:name="HTML Definition" w:semiHidden="1" w:unhideWhenUsed="1"/>
+    <w:lsdException w:name="HTML Keyboard" w:semiHidden="1" w:unhideWhenUsed="1"/>
+    <w:lsdException w:name="HTML Preformatted" w:semiHidden="1" w:unhideWhenUsed="1"/>
+    <w:lsdException w:name="HTML Sample" w:semiHidden="1" w:unhideWhenUsed="1"/>
+    <w:lsdException w:name="HTML Typewriter" w:semiHidden="1" w:unhideWhenUsed="1"/>
+    <w:lsdException w:name="HTML Variable" w:semiHidden="1" w:unhideWhenUsed="1"/>
+    <w:lsdException w:name="Normal Table" w:semiHidden="1" w:unhideWhenUsed="1"/>
+    <w:lsdException w:name="annotation subject" w:semiHidden="1" w:unhideWhenUsed="1"/>
+    <w:lsdException w:name="No List" w:semiHidden="1" w:unhideWhenUsed="1"/>
+    <w:lsdException w:name="Outline List 1" w:semiHidden="1" w:unhideWhenUsed="1"/>
+    <w:lsdException w:name="Outline List 2" w:semiHidden="1" w:unhideWhenUsed="1"/>
+    <w:lsdException w:name="Outline List 3" w:semiHidden="1" w:unhideWhenUsed="1"/>
+    <w:lsdException w:name="Table Simple 1" w:semiHidden="1" w:unhideWhenUsed="1"/>
+    <w:lsdException w:name="Table Simple 2" w:semiHidden="1" w:unhideWhenUsed="1"/>
+    <w:lsdException w:name="Table Simple 3" w:semiHidden="1" w:unhideWhenUsed="1"/>
+    <w:lsdException w:name="Table Classic 1" w:semiHidden="1" w:unhideWhenUsed="1"/>
+    <w:lsdException w:name="Table Classic 2" w:semiHidden="1" w:unhideWhenUsed="1"/>
+    <w:lsdException w:name="Table Classic 3" w:semiHidden="1" w:unhideWhenUsed="1"/>
+    <w:lsdException w:name="Table Classic 4" w:semiHidden="1" w:unhideWhenUsed="1"/>
+    <w:lsdException w:name="Table Colorful 1" w:semiHidden="1" w:unhideWhenUsed="1"/>
+    <w:lsdException w:name="Table Colorful 2" w:semiHidden="1" w:unhideWhenUsed="1"/>
+    <w:lsdException w:name="Table Colorful 3" w:semiHidden="1" w:unhideWhenUsed="1"/>
+    <w:lsdException w:name="Table Columns 1" w:semiHidden="1" w:unhideWhenUsed="1"/>
+    <w:lsdException w:name="Table Columns 2" w:semiHidden="1" w:unhideWhenUsed="1"/>
+    <w:lsdException w:name="Table Columns 3" w:semiHidden="1" w:unhideWhenUsed="1"/>
+    <w:lsdException w:name="Table Columns 4" w:semiHidden="1" w:unhideWhenUsed="1"/>
+    <w:lsdException w:name="Table Columns 5" w:semiHidden="1" w:unhideWhenUsed="1"/>
+    <w:lsdException w:name="Table Grid 1" w:semiHidden="1" w:unhideWhenUsed="1"/>
+    <w:lsdException w:name="Table Grid 2" w:semiHidden="1" w:unhideWhenUsed="1"/>
+    <w:lsdException w:name="Table Grid 3" w:semiHidden="1" w:unhideWhenUsed="1"/>
+    <w:lsdException w:name="Table Grid 4" w:semiHidden="1" w:unhideWhenUsed="1"/>
+    <w:lsdException w:name="Table Grid 5" w:semiHidden="1" w:unhideWhenUsed="1"/>
+    <w:lsdException w:name="Table Grid 6" w:semiHidden="1" w:unhideWhenUsed="1"/>
+    <w:lsdException w:name="Table Grid 7" w:semiHidden="1" w:unhideWhenUsed="1"/>
+    <w:lsdException w:name="Table Grid 8" w:semiHidden="1" w:unhideWhenUsed="1"/>
+    <w:lsdException w:name="Table List 1" w:semiHidden="1" w:unhideWhenUsed="1"/>
+    <w:lsdException w:name="Table List 2" w:semiHidden="1" w:unhideWhenUsed="1"/>
+    <w:lsdException w:name="Table List 3" w:semiHidden="1" w:unhideWhenUsed="1"/>
+    <w:lsdException w:name="Table List 4" w:semiHidden="1" w:unhideWhenUsed="1"/>
+    <w:lsdException w:name="Table List 5" w:semiHidden="1" w:unhideWhenUsed="1"/>
+    <w:lsdException w:name="Table List 6" w:semiHidden="1" w:unhideWhenUsed="1"/>
+    <w:lsdException w:name="Table List 7" w:semiHidden="1" w:unhideWhenUsed="1"/>
+    <w:lsdException w:name="Table List 8" w:semiHidden="1" w:unhideWhenUsed="1"/>
+    <w:lsdException w:name="Table 3D effects 1" w:semiHidden="1" w:unhideWhenUsed="1"/>
+    <w:lsdException w:name="Table 3D effects 2" w:semiHidden="1" w:unhideWhenUsed="1"/>
+    <w:lsdException w:name="Table 3D effects 3" w:semiHidden="1" w:unhideWhenUsed="1"/>
+    <w:lsdException w:name="Table Contemporary" w:semiHidden="1" w:unhideWhenUsed="1"/>
+    <w:lsdException w:name="Table Elegant" w:semiHidden="1" w:unhideWhenUsed="1"/>
+    <w:lsdException w:name="Table Professional" w:semiHidden="1" w:unhideWhenUsed="1"/>
+    <w:lsdException w:name="Table Subtle 1" w:semiHidden="1" w:unhideWhenUsed="1"/>
+    <w:lsdException w:name="Table Subtle 2" w:semiHidden="1" w:unhideWhenUsed="1"/>
+    <w:lsdException w:name="Table Web 1" w:semiHidden="1" w:unhideWhenUsed="1"/>
+    <w:lsdException w:name="Table Web 2" w:semiHidden="1" w:unhideWhenUsed="1"/>
+    <w:lsdException w:name="Table Web 3" w:semiHidden="1" w:unhideWhenUsed="1"/>
+    <w:lsdException w:name="Balloon Text" w:semiHidden="1" w:unhideWhenUsed="1"/>
+    <w:lsdException w:name="Table Grid" w:uiPriority="59"/>
+    <w:lsdException w:name="Table Theme" w:semiHidden="1" w:unhideWhenUsed="1"/>
+    <w:lsdException w:name="Placeholder Text" w:semiHidden="1"/>
+    <w:lsdException w:name="No Spacing" w:uiPriority="1" w:qFormat="1"/>
+    <w:lsdException w:name="Light Shading" w:uiPriority="60"/>
+    <w:lsdException w:name="Light List" w:uiPriority="61"/>
+    <w:lsdException w:name="Light Grid" w:uiPriority="62"/>
+    <w:lsdException w:name="Medium Shading 1" w:uiPriority="63"/>
+    <w:lsdException w:name="Medium Shading 2" w:uiPriority="64"/>
+    <w:lsdException w:name="Medium List 1" w:uiPriority="65"/>
+    <w:lsdException w:name="Medium List 2" w:uiPriority="66"/>
+    <w:lsdException w:name="Medium Grid 1" w:uiPriority="67"/>
+    <w:lsdException w:name="Medium Grid 2" w:uiPriority="68"/>
+    <w:lsdException w:name="Medium Grid 3" w:uiPriority="69"/>
+    <w:lsdException w:name="Dark List" w:uiPriority="70"/>
+    <w:lsdException w:name="Colorful Shading" w:uiPriority="71"/>
+    <w:lsdException w:name="Colorful List" w:uiPriority="72"/>
+    <w:lsdException w:name="Colorful Grid" w:uiPriority="73"/>
+    <w:lsdException w:name="Light Shading Accent 1" w:uiPriority="60"/>
+    <w:lsdException w:name="Light List Accent 1" w:uiPriority="61"/>
+    <w:lsdException w:name="Light Grid Accent 1" w:uiPriority="62"/>
+    <w:lsdException w:name="Medium Shading 1 Accent 1" w:uiPriority="63"/>
+    <w:lsdException w:name="Medium Shading 2 Accent 1" w:uiPriority="64"/>
+    <w:lsdException w:name="Medium List 1 Accent 1" w:uiPriority="65"/>
+    <w:lsdException w:name="Revision" w:semiHidden="1"/>
+    <w:lsdException w:name="List Paragraph" w:uiPriority="34" w:qFormat="1"/>
+    <w:lsdException w:name="Quote" w:uiPriority="29" w:qFormat="1"/>
+    <w:lsdException w:name="Intense Quote" w:uiPriority="30" w:qFormat="1"/>
+    <w:lsdException w:name="Medium List 2 Accent 1" w:uiPriority="66"/>
+    <w:lsdException w:name="Medium Grid 1 Accent 1" w:uiPriority="67"/>
+    <w:lsdException w:name="Medium Grid 2 Accent 1" w:uiPriority="68"/>
+    <w:lsdException w:name="Medium Grid 3 Accent 1" w:uiPriority="69"/>
+    <w:lsdException w:name="Dark List Accent 1" w:uiPriority="70"/>
+    <w:lsdException w:name="Colorful Shading Accent 1" w:uiPriority="71"/>
+    <w:lsdException w:name="Colorful List Accent 1" w:uiPriority="72"/>
+    <w:lsdException w:name="Colorful Grid Accent 1" w:uiPriority="73"/>
+    <w:lsdException w:name="Light Shading Accent 2" w:uiPriority="60"/>
+    <w:lsdException w:name="Light List Accent 2" w:uiPriority="61"/>
+    <w:lsdException w:name="Light Grid Accent 2" w:uiPriority="62"/>
+    <w:lsdException w:name="Medium Shading 1 Accent 2" w:uiPriority="63"/>
+    <w:lsdException w:name="Medium Shading 2 Accent 2" w:uiPriority="64"/>
+    <w:lsdException w:name="Medium List 1 Accent 2" w:uiPriority="65"/>
+    <w:lsdException w:name="Medium List 2 Accent 2" w:uiPriority="66"/>
+    <w:lsdException w:name="Medium Grid 1 Accent 2" w:uiPriority="67"/>
+    <w:lsdException w:name="Medium Grid 2 Accent 2" w:uiPriority="68"/>
+    <w:lsdException w:name="Medium Grid 3 Accent 2" w:uiPriority="69"/>
+    <w:lsdException w:name="Dark List Accent 2" w:uiPriority="70"/>
+    <w:lsdException w:name="Colorful Shading Accent 2" w:uiPriority="71"/>
+    <w:lsdException w:name="Colorful List Accent 2" w:uiPriority="72"/>
+    <w:lsdException w:name="Colorful Grid Accent 2" w:uiPriority="73"/>
+    <w:lsdException w:name="Light Shading Accent 3" w:uiPriority="60"/>
+    <w:lsdException w:name="Light List Accent 3" w:uiPriority="61"/>
+    <w:lsdException w:name="Light Grid Accent 3" w:uiPriority="62"/>
+    <w:lsdException w:name="Medium Shading 1 Accent 3" w:uiPriority="63"/>
+    <w:lsdException w:name="Medium Shading 2 Accent 3" w:uiPriority="64"/>
+    <w:lsdException w:name="Medium List 1 Accent 3" w:uiPriority="65"/>
+    <w:lsdException w:name="Medium List 2 Accent 3" w:uiPriority="66"/>
+    <w:lsdException w:name="Medium Grid 1 Accent 3" w:uiPriority="67"/>
+    <w:lsdException w:name="Medium Grid 2 Accent 3" w:uiPriority="68"/>
+    <w:lsdException w:name="Medium Grid 3 Accent 3" w:uiPriority="69"/>
+    <w:lsdException w:name="Dark List Accent 3" w:uiPriority="70"/>
+    <w:lsdException w:name="Colorful Shading Accent 3" w:uiPriority="71"/>
+    <w:lsdException w:name="Colorful List Accent 3" w:uiPriority="72"/>
+    <w:lsdException w:name="Colorful Grid Accent 3" w:uiPriority="73"/>
+    <w:lsdException w:name="Light Shading Accent 4" w:uiPriority="60"/>
+    <w:lsdException w:name="Light List Accent 4" w:uiPriority="61"/>
+    <w:lsdException w:name="Light Grid Accent 4" w:uiPriority="62"/>
+    <w:lsdException w:name="Medium Shading 1 Accent 4" w:uiPriority="63"/>
+    <w:lsdException w:name="Medium Shading 2 Accent 4" w:uiPriority="64"/>
+    <w:lsdException w:name="Medium List 1 Accent 4" w:uiPriority="65"/>
+    <w:lsdException w:name="Medium List 2 Accent 4" w:uiPriority="66"/>
+    <w:lsdException w:name="Medium Grid 1 Accent 4" w:uiPriority="67"/>
+    <w:lsdException w:name="Medium Grid 2 Accent 4" w:uiPriority="68"/>
+    <w:lsdException w:name="Medium Grid 3 Accent 4" w:uiPriority="69"/>
+    <w:lsdException w:name="Dark List Accent 4" w:uiPriority="70"/>
+    <w:lsdException w:name="Colorful Shading Accent 4" w:uiPriority="71"/>
+    <w:lsdException w:name="Colorful List Accent 4" w:uiPriority="72"/>
+    <w:lsdException w:name="Colorful Grid Accent 4" w:uiPriority="73"/>
+    <w:lsdException w:name="Light Shading Accent 5" w:uiPriority="60"/>
+    <w:lsdException w:name="Light List Accent 5" w:uiPriority="61"/>
+    <w:lsdException w:name="Light Grid Accent 5" w:uiPriority="62"/>
+    <w:lsdException w:name="Medium Shading 1 Accent 5" w:uiPriority="63"/>
+    <w:lsdException w:name="Medium Shading 2 Accent 5" w:uiPriority="64"/>
+    <w:lsdException w:name="Medium List 1 Accent 5" w:uiPriority="65"/>
+    <w:lsdException w:name="Medium List 2 Accent 5" w:uiPriority="66"/>
+    <w:lsdException w:name="Medium Grid 1 Accent 5" w:uiPriority="67"/>
+    <w:lsdException w:name="Medium Grid 2 Accent 5" w:uiPriority="68"/>
+    <w:lsdException w:name="Medium Grid 3 Accent 5" w:uiPriority="69"/>
+    <w:lsdException w:name="Dark List Accent 5" w:uiPriority="70"/>
+    <w:lsdException w:name="Colorful Shading Accent 5" w:uiPriority="71"/>
+    <w:lsdException w:name="Colorful List Accent 5" w:uiPriority="72"/>
+    <w:lsdException w:name="Colorful Grid Accent 5" w:uiPriority="73"/>
+    <w:lsdException w:name="Light Shading Accent 6" w:uiPriority="60"/>
+    <w:lsdException w:name="Light List Accent 6" w:uiPriority="61"/>
+    <w:lsdException w:name="Light Grid Accent 6" w:uiPriority="62"/>
+    <w:lsdException w:name="Medium Shading 1 Accent 6" w:uiPriority="63"/>
+    <w:lsdException w:name="Medium Shading 2 Accent 6" w:uiPriority="64"/>
+    <w:lsdException w:name="Medium List 1 Accent 6" w:uiPriority="65"/>
+    <w:lsdException w:name="Medium List 2 Accent 6" w:uiPriority="66"/>
+    <w:lsdException w:name="Medium Grid 1 Accent 6" w:uiPriority="67"/>
+    <w:lsdException w:name="Medium Grid 2 Accent 6" w:uiPriority="68"/>
+    <w:lsdException w:name="Medium Grid 3 Accent 6" w:uiPriority="69"/>
+    <w:lsdException w:name="Dark List Accent 6" w:uiPriority="70"/>
+    <w:lsdException w:name="Colorful Shading Accent 6" w:uiPriority="71"/>
+    <w:lsdException w:name="Colorful List Accent 6" w:uiPriority="72"/>
+    <w:lsdException w:name="Colorful Grid Accent 6" w:uiPriority="73"/>
+    <w:lsdException w:name="Subtle Emphasis" w:uiPriority="19" w:qFormat="1"/>
+    <w:lsdException w:name="Intense Emphasis" w:uiPriority="21" w:qFormat="1"/>
+    <w:lsdException w:name="Subtle Reference" w:uiPriority="31" w:qFormat="1"/>
+    <w:lsdException w:name="Intense Reference" w:uiPriority="32" w:qFormat="1"/>
+    <w:lsdException w:name="Book Title" w:uiPriority="33" w:qFormat="1"/>
+    <w:lsdException w:name="Bibliography" w:semiHidden="1" w:uiPriority="37" w:unhideWhenUsed="1"/>
+    <w:lsdException w:name="TOC Heading" w:semiHidden="1" w:uiPriority="39" w:unhideWhenUsed="1" w:qFormat="1"/>
+    <w:lsdException w:name="Plain Table 1" w:uiPriority="41"/>
+    <w:lsdException w:name="Plain Table 2" w:uiPriority="42"/>
+    <w:lsdException w:name="Plain Table 3" w:uiPriority="43"/>
+    <w:lsdException w:name="Plain Table 4" w:uiPriority="44"/>
+    <w:lsdException w:name="Plain Table 5" w:uiPriority="45"/>
+    <w:lsdException w:name="Grid Table Light" w:uiPriority="40"/>
+    <w:lsdException w:name="Grid Table 1 Light" w:uiPriority="46"/>
+    <w:lsdException w:name="Grid Table 2" w:uiPriority="47"/>
+    <w:lsdException w:name="Grid Table 3" w:uiPriority="48"/>
+    <w:lsdException w:name="Grid Table 4" w:uiPriority="49"/>
+    <w:lsdException w:name="Grid Table 5 Dark" w:uiPriority="50"/>
+    <w:lsdException w:name="Grid Table 6 Colorful" w:uiPriority="51"/>
+    <w:lsdException w:name="Grid Table 7 Colorful" w:uiPriority="52"/>
+    <w:lsdException w:name="Grid Table 1 Light Accent 1" w:uiPriority="46"/>
+    <w:lsdException w:name="Grid Table 2 Accent 1" w:uiPriority="47"/>
+    <w:lsdException w:name="Grid Table 3 Accent 1" w:uiPriority="48"/>
+    <w:lsdException w:name="Grid Table 4 Accent 1" w:uiPriority="49"/>
+    <w:lsdException w:name="Grid Table 5 Dark Accent 1" w:uiPriority="50"/>
+    <w:lsdException w:name="Grid Table 6 Colorful Accent 1" w:uiPriority="51"/>
+    <w:lsdException w:name="Grid Table 7 Colorful Accent 1" w:uiPriority="52"/>
+    <w:lsdException w:name="Grid Table 1 Light Accent 2" w:uiPriority="46"/>
+    <w:lsdException w:name="Grid Table 2 Accent 2" w:uiPriority="47"/>
+    <w:lsdException w:name="Grid Table 3 Accent 2" w:uiPriority="48"/>
+    <w:lsdException w:name="Grid Table 4 Accent 2" w:uiPriority="49"/>
+    <w:lsdException w:name="Grid Table 5 Dark Accent 2" w:uiPriority="50"/>
+    <w:lsdException w:name="Grid Table 6 Colorful Accent 2" w:uiPriority="51"/>
+    <w:lsdException w:name="Grid Table 7 Colorful Accent 2" w:uiPriority="52"/>
+    <w:lsdException w:name="Grid Table 1 Light Accent 3" w:uiPriority="46"/>
+    <w:lsdException w:name="Grid Table 2 Accent 3" w:uiPriority="47"/>
+    <w:lsdException w:name="Grid Table 3 Accent 3" w:uiPriority="48"/>
+    <w:lsdException w:name="Grid Table 4 Accent 3" w:uiPriority="49"/>
+    <w:lsdException w:name="Grid Table 5 Dark Accent 3" w:uiPriority="50"/>
+    <w:lsdException w:name="Grid Table 6 Colorful Accent 3" w:uiPriority="51"/>
+    <w:lsdException w:name="Grid Table 7 Colorful Accent 3" w:uiPriority="52"/>
+    <w:lsdException w:name="Grid Table 1 Light Accent 4" w:uiPriority="46"/>
+    <w:lsdException w:name="Grid Table 2 Accent 4" w:uiPriority="47"/>
+    <w:lsdException w:name="Grid Table 3 Accent 4" w:uiPriority="48"/>
+    <w:lsdException w:name="Grid Table 4 Accent 4" w:uiPriority="49"/>
+    <w:lsdException w:name="Grid Table 5 Dark Accent 4" w:uiPriority="50"/>
+    <w:lsdException w:name="Grid Table 6 Colorful Accent 4" w:uiPriority="51"/>
+    <w:lsdException w:name="Grid Table 7 Colorful Accent 4" w:uiPriority="52"/>
+    <w:lsdException w:name="Grid Table 1 Light Accent 5" w:uiPriority="46"/>
+    <w:lsdException w:name="Grid Table 2 Accent 5" w:uiPriority="47"/>
+    <w:lsdException w:name="Grid Table 3 Accent 5" w:uiPriority="48"/>
+    <w:lsdException w:name="Grid Table 4 Accent 5" w:uiPriority="49"/>
+    <w:lsdException w:name="Grid Table 5 Dark Accent 5" w:uiPriority="50"/>
+    <w:lsdException w:name="Grid Table 6 Colorful Accent 5" w:uiPriority="51"/>
+    <w:lsdException w:name="Grid Table 7 Colorful Accent 5" w:uiPriority="52"/>
+    <w:lsdException w:name="Grid Table 1 Light Accent 6" w:uiPriority="46"/>
+    <w:lsdException w:name="Grid Table 2 Accent 6" w:uiPriority="47"/>
+    <w:lsdException w:name="Grid Table 3 Accent 6" w:uiPriority="48"/>
+    <w:lsdException w:name="Grid Table 4 Accent 6" w:uiPriority="49"/>
+    <w:lsdException w:name="Grid Table 5 Dark Accent 6" w:uiPriority="50"/>
+    <w:lsdException w:name="Grid Table 6 Colorful Accent 6" w:uiPriority="51"/>
+    <w:lsdException w:name="Grid Table 7 Colorful Accent 6" w:uiPriority="52"/>
+    <w:lsdException w:name="List Table 1 Light" w:uiPriority="46"/>
+    <w:lsdException w:name="List Table 2" w:uiPriority="47"/>
+    <w:lsdException w:name="List Table 3" w:uiPriority="48"/>
+    <w:lsdException w:name="List Table 4" w:uiPriority="49"/>
+    <w:lsdException w:name="List Table 5 Dark" w:uiPriority="50"/>
+    <w:lsdException w:name="List Table 6 Colorful" w:uiPriority="51"/>
+    <w:lsdException w:name="List Table 7 Colorful" w:uiPriority="52"/>
+    <w:lsdException w:name="List Table 1 Light Accent 1" w:uiPriority="46"/>
+    <w:lsdException w:name="List Table 2 Accent 1" w:uiPriority="47"/>
+    <w:lsdException w:name="List Table 3 Accent 1" w:uiPriority="48"/>
+    <w:lsdException w:name="List Table 4 Accent 1" w:uiPriority="49"/>
+    <w:lsdException w:name="List Table 5 Dark Accent 1" w:uiPriority="50"/>
+    <w:lsdException w:name="List Table 6 Colorful Accent 1" w:uiPriority="51"/>
+    <w:lsdException w:name="List Table 7 Colorful Accent 1" w:uiPriority="52"/>
+    <w:lsdException w:name="List Table 1 Light Accent 2" w:uiPriority="46"/>
+    <w:lsdException w:name="List Table 2 Accent 2" w:uiPriority="47"/>
+    <w:lsdException w:name="List Table 3 Accent 2" w:uiPriority="48"/>
+    <w:lsdException w:name="List Table 4 Accent 2" w:uiPriority="49"/>
+    <w:lsdException w:name="List Table 5 Dark Accent 2" w:uiPriority="50"/>
+    <w:lsdException w:name="List Table 6 Colorful Accent 2" w:uiPriority="51"/>
+    <w:lsdException w:name="List Table 7 Colorful Accent 2" w:uiPriority="52"/>
+    <w:lsdException w:name="List Table 1 Light Accent 3" w:uiPriority="46"/>
+    <w:lsdException w:name="List Table 2 Accent 3" w:uiPriority="47"/>
+    <w:lsdException w:name="List Table 3 Accent 3" w:uiPriority="48"/>
+    <w:lsdException w:name="List Table 4 Accent 3" w:uiPriority="49"/>
+    <w:lsdException w:name="List Table 5 Dark Accent 3" w:uiPriority="50"/>
+    <w:lsdException w:name="List Table 6 Colorful Accent 3" w:uiPriority="51"/>
+    <w:lsdException w:name="List Table 7 Colorful Accent 3" w:uiPriority="52"/>
+    <w:lsdException w:name="List Table 1 Light Accent 4" w:uiPriority="46"/>
+    <w:lsdException w:name="List Table 2 Accent 4" w:uiPriority="47"/>
+    <w:lsdException w:name="List Table 3 Accent 4" w:uiPriority="48"/>
+    <w:lsdException w:name="List Table 4 Accent 4" w:uiPriority="49"/>
+    <w:lsdException w:name="List Table 5 Dark Accent 4" w:uiPriority="50"/>
+    <w:lsdException w:name="List Table 6 Colorful Accent 4" w:uiPriority="51"/>
+    <w:lsdException w:name="List Table 7 Colorful Accent 4" w:uiPriority="52"/>
+    <w:lsdException w:name="List Table 1 Light Accent 5" w:uiPriority="46"/>
+    <w:lsdException w:name="List Table 2 Accent 5" w:uiPriority="47"/>
+    <w:lsdException w:name="List Table 3 Accent 5" w:uiPriority="48"/>
+    <w:lsdException w:name="List Table 4 Accent 5" w:uiPriority="49"/>
+    <w:lsdException w:name="List Table 5 Dark Accent 5" w:uiPriority="50"/>
+    <w:lsdException w:name="List Table 6 Colorful Accent 5" w:uiPriority="51"/>
+    <w:lsdException w:name="List Table 7 Colorful Accent 5" w:uiPriority="52"/>
+    <w:lsdException w:name="List Table 1 Light Accent 6" w:uiPriority="46"/>
+    <w:lsdException w:name="List Table 2 Accent 6" w:uiPriority="47"/>
+    <w:lsdException w:name="List Table 3 Accent 6" w:uiPriority="48"/>
+    <w:lsdException w:name="List Table 4 Accent 6" w:uiPriority="49"/>
+    <w:lsdException w:name="List Table 5 Dark Accent 6" w:uiPriority="50"/>
+    <w:lsdException w:name="List Table 6 Colorful Accent 6" w:uiPriority="51"/>
+    <w:lsdException w:name="List Table 7 Colorful Accent 6" w:uiPriority="52"/>
   </w:latentStyles>
   <w:style w:type="paragraph" w:default="1" w:styleId="Normal">
     <w:name w:val="Normal"/>
@@ -6758,220 +6469,7 @@
   <w:style w:type="character" w:default="1" w:styleId="DefaultParagraphFont">
     <w:name w:val="Default Paragraph Font"/>
     <w:uiPriority w:val="1"/>
-    <w:unhideWhenUsed/>
-  </w:style>
-  <w:style w:type="table" w:default="1" w:styleId="TableNormal">
-    <w:name w:val="Normal Table"/>
-    <w:uiPriority w:val="99"/>
     <w:semiHidden/>
-    <w:unhideWhenUsed/>
-    <w:tblPr>
-      <w:tblInd w:w="0" w:type="dxa"/>
-      <w:tblCellMar>
-        <w:top w:w="0" w:type="dxa"/>
-        <w:left w:w="108" w:type="dxa"/>
-        <w:bottom w:w="0" w:type="dxa"/>
-        <w:right w:w="108" w:type="dxa"/>
-      </w:tblCellMar>
-    </w:tblPr>
-  </w:style>
-  <w:style w:type="numbering" w:default="1" w:styleId="NoList">
-    <w:name w:val="No List"/>
-    <w:uiPriority w:val="99"/>
-    <w:semiHidden/>
-    <w:unhideWhenUsed/>
-  </w:style>
-  <w:style w:type="paragraph" w:customStyle="1" w:styleId="Default">
-    <w:name w:val="Default"/>
-    <w:rsid w:val="00FE4439"/>
-    <w:pPr>
-      <w:autoSpaceDE w:val="0"/>
-      <w:autoSpaceDN w:val="0"/>
-      <w:adjustRightInd w:val="0"/>
-      <w:spacing w:after="0" w:line="240" w:lineRule="auto"/>
-    </w:pPr>
-    <w:rPr>
-      <w:rFonts w:ascii="Arial" w:hAnsi="Arial" w:cs="Arial"/>
-      <w:color w:val="000000"/>
-      <w:sz w:val="24"/>
-      <w:szCs w:val="24"/>
-    </w:rPr>
-  </w:style>
-  <w:style w:type="paragraph" w:styleId="NoSpacing">
-    <w:name w:val="No Spacing"/>
-    <w:uiPriority w:val="1"/>
-    <w:qFormat/>
-    <w:rsid w:val="00FE4439"/>
-    <w:pPr>
-      <w:spacing w:after="0" w:line="240" w:lineRule="auto"/>
-    </w:pPr>
-  </w:style>
-</w:styles>
-</file>
-
-<file path=word/stylesWithEffects.xml><?xml version="1.0" encoding="utf-8"?>
-<w:styles xmlns:wpc="http://schemas.microsoft.com/office/word/2010/wordprocessingCanvas" xmlns:mc="http://schemas.openxmlformats.org/markup-compatibility/2006" xmlns:o="urn:schemas-microsoft-com:office:office" xmlns:r="http://schemas.openxmlformats.org/officeDocument/2006/relationships" xmlns:m="http://schemas.openxmlformats.org/officeDocument/2006/math" xmlns:v="urn:schemas-microsoft-com:vml" xmlns:wp14="http://schemas.microsoft.com/office/word/2010/wordprocessingDrawing" xmlns:wp="http://schemas.openxmlformats.org/drawingml/2006/wordprocessingDrawing" xmlns:w10="urn:schemas-microsoft-com:office:word" xmlns:w="http://schemas.openxmlformats.org/wordprocessingml/2006/main" xmlns:w14="http://schemas.microsoft.com/office/word/2010/wordml" xmlns:wpg="http://schemas.microsoft.com/office/word/2010/wordprocessingGroup" xmlns:wpi="http://schemas.microsoft.com/office/word/2010/wordprocessingInk" xmlns:wne="http://schemas.microsoft.com/office/word/2006/wordml" xmlns:wps="http://schemas.microsoft.com/office/word/2010/wordprocessingShape" mc:Ignorable="w14 wp14">
-  <w:docDefaults>
-    <w:rPrDefault>
-      <w:rPr>
-        <w:rFonts w:asciiTheme="minorHAnsi" w:eastAsiaTheme="minorHAnsi" w:hAnsiTheme="minorHAnsi" w:cstheme="minorBidi"/>
-        <w:sz w:val="22"/>
-        <w:szCs w:val="22"/>
-        <w:lang w:val="en-US" w:eastAsia="en-US" w:bidi="ar-SA"/>
-      </w:rPr>
-    </w:rPrDefault>
-    <w:pPrDefault>
-      <w:pPr>
-        <w:spacing w:after="200" w:line="276" w:lineRule="auto"/>
-      </w:pPr>
-    </w:pPrDefault>
-  </w:docDefaults>
-  <w:latentStyles w:defLockedState="0" w:defUIPriority="99" w:defSemiHidden="1" w:defUnhideWhenUsed="1" w:defQFormat="0" w:count="267">
-    <w:lsdException w:name="Normal" w:semiHidden="0" w:uiPriority="0" w:unhideWhenUsed="0" w:qFormat="1"/>
-    <w:lsdException w:name="heading 1" w:semiHidden="0" w:uiPriority="9" w:unhideWhenUsed="0" w:qFormat="1"/>
-    <w:lsdException w:name="heading 2" w:uiPriority="9" w:qFormat="1"/>
-    <w:lsdException w:name="heading 3" w:uiPriority="9" w:qFormat="1"/>
-    <w:lsdException w:name="heading 4" w:uiPriority="9" w:qFormat="1"/>
-    <w:lsdException w:name="heading 5" w:uiPriority="9" w:qFormat="1"/>
-    <w:lsdException w:name="heading 6" w:uiPriority="9" w:qFormat="1"/>
-    <w:lsdException w:name="heading 7" w:uiPriority="9" w:qFormat="1"/>
-    <w:lsdException w:name="heading 8" w:uiPriority="9" w:qFormat="1"/>
-    <w:lsdException w:name="heading 9" w:uiPriority="9" w:qFormat="1"/>
-    <w:lsdException w:name="toc 1" w:uiPriority="39"/>
-    <w:lsdException w:name="toc 2" w:uiPriority="39"/>
-    <w:lsdException w:name="toc 3" w:uiPriority="39"/>
-    <w:lsdException w:name="toc 4" w:uiPriority="39"/>
-    <w:lsdException w:name="toc 5" w:uiPriority="39"/>
-    <w:lsdException w:name="toc 6" w:uiPriority="39"/>
-    <w:lsdException w:name="toc 7" w:uiPriority="39"/>
-    <w:lsdException w:name="toc 8" w:uiPriority="39"/>
-    <w:lsdException w:name="toc 9" w:uiPriority="39"/>
-    <w:lsdException w:name="caption" w:uiPriority="35" w:qFormat="1"/>
-    <w:lsdException w:name="Title" w:semiHidden="0" w:uiPriority="10" w:unhideWhenUsed="0" w:qFormat="1"/>
-    <w:lsdException w:name="Default Paragraph Font" w:uiPriority="1"/>
-    <w:lsdException w:name="Subtitle" w:semiHidden="0" w:uiPriority="11" w:unhideWhenUsed="0" w:qFormat="1"/>
-    <w:lsdException w:name="Strong" w:semiHidden="0" w:uiPriority="22" w:unhideWhenUsed="0" w:qFormat="1"/>
-    <w:lsdException w:name="Emphasis" w:semiHidden="0" w:uiPriority="20" w:unhideWhenUsed="0" w:qFormat="1"/>
-    <w:lsdException w:name="Table Grid" w:semiHidden="0" w:uiPriority="59" w:unhideWhenUsed="0"/>
-    <w:lsdException w:name="Placeholder Text" w:unhideWhenUsed="0"/>
-    <w:lsdException w:name="No Spacing" w:semiHidden="0" w:uiPriority="1" w:unhideWhenUsed="0" w:qFormat="1"/>
-    <w:lsdException w:name="Light Shading" w:semiHidden="0" w:uiPriority="60" w:unhideWhenUsed="0"/>
-    <w:lsdException w:name="Light List" w:semiHidden="0" w:uiPriority="61" w:unhideWhenUsed="0"/>
-    <w:lsdException w:name="Light Grid" w:semiHidden="0" w:uiPriority="62" w:unhideWhenUsed="0"/>
-    <w:lsdException w:name="Medium Shading 1" w:semiHidden="0" w:uiPriority="63" w:unhideWhenUsed="0"/>
-    <w:lsdException w:name="Medium Shading 2" w:semiHidden="0" w:uiPriority="64" w:unhideWhenUsed="0"/>
-    <w:lsdException w:name="Medium List 1" w:semiHidden="0" w:uiPriority="65" w:unhideWhenUsed="0"/>
-    <w:lsdException w:name="Medium List 2" w:semiHidden="0" w:uiPriority="66" w:unhideWhenUsed="0"/>
-    <w:lsdException w:name="Medium Grid 1" w:semiHidden="0" w:uiPriority="67" w:unhideWhenUsed="0"/>
-    <w:lsdException w:name="Medium Grid 2" w:semiHidden="0" w:uiPriority="68" w:unhideWhenUsed="0"/>
-    <w:lsdException w:name="Medium Grid 3" w:semiHidden="0" w:uiPriority="69" w:unhideWhenUsed="0"/>
-    <w:lsdException w:name="Dark List" w:semiHidden="0" w:uiPriority="70" w:unhideWhenUsed="0"/>
-    <w:lsdException w:name="Colorful Shading" w:semiHidden="0" w:uiPriority="71" w:unhideWhenUsed="0"/>
-    <w:lsdException w:name="Colorful List" w:semiHidden="0" w:uiPriority="72" w:unhideWhenUsed="0"/>
-    <w:lsdException w:name="Colorful Grid" w:semiHidden="0" w:uiPriority="73" w:unhideWhenUsed="0"/>
-    <w:lsdException w:name="Light Shading Accent 1" w:semiHidden="0" w:uiPriority="60" w:unhideWhenUsed="0"/>
-    <w:lsdException w:name="Light List Accent 1" w:semiHidden="0" w:uiPriority="61" w:unhideWhenUsed="0"/>
-    <w:lsdException w:name="Light Grid Accent 1" w:semiHidden="0" w:uiPriority="62" w:unhideWhenUsed="0"/>
-    <w:lsdException w:name="Medium Shading 1 Accent 1" w:semiHidden="0" w:uiPriority="63" w:unhideWhenUsed="0"/>
-    <w:lsdException w:name="Medium Shading 2 Accent 1" w:semiHidden="0" w:uiPriority="64" w:unhideWhenUsed="0"/>
-    <w:lsdException w:name="Medium List 1 Accent 1" w:semiHidden="0" w:uiPriority="65" w:unhideWhenUsed="0"/>
-    <w:lsdException w:name="Revision" w:unhideWhenUsed="0"/>
-    <w:lsdException w:name="List Paragraph" w:semiHidden="0" w:uiPriority="34" w:unhideWhenUsed="0" w:qFormat="1"/>
-    <w:lsdException w:name="Quote" w:semiHidden="0" w:uiPriority="29" w:unhideWhenUsed="0" w:qFormat="1"/>
-    <w:lsdException w:name="Intense Quote" w:semiHidden="0" w:uiPriority="30" w:unhideWhenUsed="0" w:qFormat="1"/>
-    <w:lsdException w:name="Medium List 2 Accent 1" w:semiHidden="0" w:uiPriority="66" w:unhideWhenUsed="0"/>
-    <w:lsdException w:name="Medium Grid 1 Accent 1" w:semiHidden="0" w:uiPriority="67" w:unhideWhenUsed="0"/>
-    <w:lsdException w:name="Medium Grid 2 Accent 1" w:semiHidden="0" w:uiPriority="68" w:unhideWhenUsed="0"/>
-    <w:lsdException w:name="Medium Grid 3 Accent 1" w:semiHidden="0" w:uiPriority="69" w:unhideWhenUsed="0"/>
-    <w:lsdException w:name="Dark List Accent 1" w:semiHidden="0" w:uiPriority="70" w:unhideWhenUsed="0"/>
-    <w:lsdException w:name="Colorful Shading Accent 1" w:semiHidden="0" w:uiPriority="71" w:unhideWhenUsed="0"/>
-    <w:lsdException w:name="Colorful List Accent 1" w:semiHidden="0" w:uiPriority="72" w:unhideWhenUsed="0"/>
-    <w:lsdException w:name="Colorful Grid Accent 1" w:semiHidden="0" w:uiPriority="73" w:unhideWhenUsed="0"/>
-    <w:lsdException w:name="Light Shading Accent 2" w:semiHidden="0" w:uiPriority="60" w:unhideWhenUsed="0"/>
-    <w:lsdException w:name="Light List Accent 2" w:semiHidden="0" w:uiPriority="61" w:unhideWhenUsed="0"/>
-    <w:lsdException w:name="Light Grid Accent 2" w:semiHidden="0" w:uiPriority="62" w:unhideWhenUsed="0"/>
-    <w:lsdException w:name="Medium Shading 1 Accent 2" w:semiHidden="0" w:uiPriority="63" w:unhideWhenUsed="0"/>
-    <w:lsdException w:name="Medium Shading 2 Accent 2" w:semiHidden="0" w:uiPriority="64" w:unhideWhenUsed="0"/>
-    <w:lsdException w:name="Medium List 1 Accent 2" w:semiHidden="0" w:uiPriority="65" w:unhideWhenUsed="0"/>
-    <w:lsdException w:name="Medium List 2 Accent 2" w:semiHidden="0" w:uiPriority="66" w:unhideWhenUsed="0"/>
-    <w:lsdException w:name="Medium Grid 1 Accent 2" w:semiHidden="0" w:uiPriority="67" w:unhideWhenUsed="0"/>
-    <w:lsdException w:name="Medium Grid 2 Accent 2" w:semiHidden="0" w:uiPriority="68" w:unhideWhenUsed="0"/>
-    <w:lsdException w:name="Medium Grid 3 Accent 2" w:semiHidden="0" w:uiPriority="69" w:unhideWhenUsed="0"/>
-    <w:lsdException w:name="Dark List Accent 2" w:semiHidden="0" w:uiPriority="70" w:unhideWhenUsed="0"/>
-    <w:lsdException w:name="Colorful Shading Accent 2" w:semiHidden="0" w:uiPriority="71" w:unhideWhenUsed="0"/>
-    <w:lsdException w:name="Colorful List Accent 2" w:semiHidden="0" w:uiPriority="72" w:unhideWhenUsed="0"/>
-    <w:lsdException w:name="Colorful Grid Accent 2" w:semiHidden="0" w:uiPriority="73" w:unhideWhenUsed="0"/>
-    <w:lsdException w:name="Light Shading Accent 3" w:semiHidden="0" w:uiPriority="60" w:unhideWhenUsed="0"/>
-    <w:lsdException w:name="Light List Accent 3" w:semiHidden="0" w:uiPriority="61" w:unhideWhenUsed="0"/>
-    <w:lsdException w:name="Light Grid Accent 3" w:semiHidden="0" w:uiPriority="62" w:unhideWhenUsed="0"/>
-    <w:lsdException w:name="Medium Shading 1 Accent 3" w:semiHidden="0" w:uiPriority="63" w:unhideWhenUsed="0"/>
-    <w:lsdException w:name="Medium Shading 2 Accent 3" w:semiHidden="0" w:uiPriority="64" w:unhideWhenUsed="0"/>
-    <w:lsdException w:name="Medium List 1 Accent 3" w:semiHidden="0" w:uiPriority="65" w:unhideWhenUsed="0"/>
-    <w:lsdException w:name="Medium List 2 Accent 3" w:semiHidden="0" w:uiPriority="66" w:unhideWhenUsed="0"/>
-    <w:lsdException w:name="Medium Grid 1 Accent 3" w:semiHidden="0" w:uiPriority="67" w:unhideWhenUsed="0"/>
-    <w:lsdException w:name="Medium Grid 2 Accent 3" w:semiHidden="0" w:uiPriority="68" w:unhideWhenUsed="0"/>
-    <w:lsdException w:name="Medium Grid 3 Accent 3" w:semiHidden="0" w:uiPriority="69" w:unhideWhenUsed="0"/>
-    <w:lsdException w:name="Dark List Accent 3" w:semiHidden="0" w:uiPriority="70" w:unhideWhenUsed="0"/>
-    <w:lsdException w:name="Colorful Shading Accent 3" w:semiHidden="0" w:uiPriority="71" w:unhideWhenUsed="0"/>
-    <w:lsdException w:name="Colorful List Accent 3" w:semiHidden="0" w:uiPriority="72" w:unhideWhenUsed="0"/>
-    <w:lsdException w:name="Colorful Grid Accent 3" w:semiHidden="0" w:uiPriority="73" w:unhideWhenUsed="0"/>
-    <w:lsdException w:name="Light Shading Accent 4" w:semiHidden="0" w:uiPriority="60" w:unhideWhenUsed="0"/>
-    <w:lsdException w:name="Light List Accent 4" w:semiHidden="0" w:uiPriority="61" w:unhideWhenUsed="0"/>
-    <w:lsdException w:name="Light Grid Accent 4" w:semiHidden="0" w:uiPriority="62" w:unhideWhenUsed="0"/>
-    <w:lsdException w:name="Medium Shading 1 Accent 4" w:semiHidden="0" w:uiPriority="63" w:unhideWhenUsed="0"/>
-    <w:lsdException w:name="Medium Shading 2 Accent 4" w:semiHidden="0" w:uiPriority="64" w:unhideWhenUsed="0"/>
-    <w:lsdException w:name="Medium List 1 Accent 4" w:semiHidden="0" w:uiPriority="65" w:unhideWhenUsed="0"/>
-    <w:lsdException w:name="Medium List 2 Accent 4" w:semiHidden="0" w:uiPriority="66" w:unhideWhenUsed="0"/>
-    <w:lsdException w:name="Medium Grid 1 Accent 4" w:semiHidden="0" w:uiPriority="67" w:unhideWhenUsed="0"/>
-    <w:lsdException w:name="Medium Grid 2 Accent 4" w:semiHidden="0" w:uiPriority="68" w:unhideWhenUsed="0"/>
-    <w:lsdException w:name="Medium Grid 3 Accent 4" w:semiHidden="0" w:uiPriority="69" w:unhideWhenUsed="0"/>
-    <w:lsdException w:name="Dark List Accent 4" w:semiHidden="0" w:uiPriority="70" w:unhideWhenUsed="0"/>
-    <w:lsdException w:name="Colorful Shading Accent 4" w:semiHidden="0" w:uiPriority="71" w:unhideWhenUsed="0"/>
-    <w:lsdException w:name="Colorful List Accent 4" w:semiHidden="0" w:uiPriority="72" w:unhideWhenUsed="0"/>
-    <w:lsdException w:name="Colorful Grid Accent 4" w:semiHidden="0" w:uiPriority="73" w:unhideWhenUsed="0"/>
-    <w:lsdException w:name="Light Shading Accent 5" w:semiHidden="0" w:uiPriority="60" w:unhideWhenUsed="0"/>
-    <w:lsdException w:name="Light List Accent 5" w:semiHidden="0" w:uiPriority="61" w:unhideWhenUsed="0"/>
-    <w:lsdException w:name="Light Grid Accent 5" w:semiHidden="0" w:uiPriority="62" w:unhideWhenUsed="0"/>
-    <w:lsdException w:name="Medium Shading 1 Accent 5" w:semiHidden="0" w:uiPriority="63" w:unhideWhenUsed="0"/>
-    <w:lsdException w:name="Medium Shading 2 Accent 5" w:semiHidden="0" w:uiPriority="64" w:unhideWhenUsed="0"/>
-    <w:lsdException w:name="Medium List 1 Accent 5" w:semiHidden="0" w:uiPriority="65" w:unhideWhenUsed="0"/>
-    <w:lsdException w:name="Medium List 2 Accent 5" w:semiHidden="0" w:uiPriority="66" w:unhideWhenUsed="0"/>
-    <w:lsdException w:name="Medium Grid 1 Accent 5" w:semiHidden="0" w:uiPriority="67" w:unhideWhenUsed="0"/>
-    <w:lsdException w:name="Medium Grid 2 Accent 5" w:semiHidden="0" w:uiPriority="68" w:unhideWhenUsed="0"/>
-    <w:lsdException w:name="Medium Grid 3 Accent 5" w:semiHidden="0" w:uiPriority="69" w:unhideWhenUsed="0"/>
-    <w:lsdException w:name="Dark List Accent 5" w:semiHidden="0" w:uiPriority="70" w:unhideWhenUsed="0"/>
-    <w:lsdException w:name="Colorful Shading Accent 5" w:semiHidden="0" w:uiPriority="71" w:unhideWhenUsed="0"/>
-    <w:lsdException w:name="Colorful List Accent 5" w:semiHidden="0" w:uiPriority="72" w:unhideWhenUsed="0"/>
-    <w:lsdException w:name="Colorful Grid Accent 5" w:semiHidden="0" w:uiPriority="73" w:unhideWhenUsed="0"/>
-    <w:lsdException w:name="Light Shading Accent 6" w:semiHidden="0" w:uiPriority="60" w:unhideWhenUsed="0"/>
-    <w:lsdException w:name="Light List Accent 6" w:semiHidden="0" w:uiPriority="61" w:unhideWhenUsed="0"/>
-    <w:lsdException w:name="Light Grid Accent 6" w:semiHidden="0" w:uiPriority="62" w:unhideWhenUsed="0"/>
-    <w:lsdException w:name="Medium Shading 1 Accent 6" w:semiHidden="0" w:uiPriority="63" w:unhideWhenUsed="0"/>
-    <w:lsdException w:name="Medium Shading 2 Accent 6" w:semiHidden="0" w:uiPriority="64" w:unhideWhenUsed="0"/>
-    <w:lsdException w:name="Medium List 1 Accent 6" w:semiHidden="0" w:uiPriority="65" w:unhideWhenUsed="0"/>
-    <w:lsdException w:name="Medium List 2 Accent 6" w:semiHidden="0" w:uiPriority="66" w:unhideWhenUsed="0"/>
-    <w:lsdException w:name="Medium Grid 1 Accent 6" w:semiHidden="0" w:uiPriority="67" w:unhideWhenUsed="0"/>
-    <w:lsdException w:name="Medium Grid 2 Accent 6" w:semiHidden="0" w:uiPriority="68" w:unhideWhenUsed="0"/>
-    <w:lsdException w:name="Medium Grid 3 Accent 6" w:semiHidden="0" w:uiPriority="69" w:unhideWhenUsed="0"/>
-    <w:lsdException w:name="Dark List Accent 6" w:semiHidden="0" w:uiPriority="70" w:unhideWhenUsed="0"/>
-    <w:lsdException w:name="Colorful Shading Accent 6" w:semiHidden="0" w:uiPriority="71" w:unhideWhenUsed="0"/>
-    <w:lsdException w:name="Colorful List Accent 6" w:semiHidden="0" w:uiPriority="72" w:unhideWhenUsed="0"/>
-    <w:lsdException w:name="Colorful Grid Accent 6" w:semiHidden="0" w:uiPriority="73" w:unhideWhenUsed="0"/>
-    <w:lsdException w:name="Subtle Emphasis" w:semiHidden="0" w:uiPriority="19" w:unhideWhenUsed="0" w:qFormat="1"/>
-    <w:lsdException w:name="Intense Emphasis" w:semiHidden="0" w:uiPriority="21" w:unhideWhenUsed="0" w:qFormat="1"/>
-    <w:lsdException w:name="Subtle Reference" w:semiHidden="0" w:uiPriority="31" w:unhideWhenUsed="0" w:qFormat="1"/>
-    <w:lsdException w:name="Intense Reference" w:semiHidden="0" w:uiPriority="32" w:unhideWhenUsed="0" w:qFormat="1"/>
-    <w:lsdException w:name="Book Title" w:semiHidden="0" w:uiPriority="33" w:unhideWhenUsed="0" w:qFormat="1"/>
-    <w:lsdException w:name="Bibliography" w:uiPriority="37"/>
-    <w:lsdException w:name="TOC Heading" w:uiPriority="39" w:qFormat="1"/>
-  </w:latentStyles>
-  <w:style w:type="paragraph" w:default="1" w:styleId="Normal">
-    <w:name w:val="Normal"/>
-    <w:qFormat/>
-  </w:style>
-  <w:style w:type="character" w:default="1" w:styleId="DefaultParagraphFont">
-    <w:name w:val="Default Paragraph Font"/>
-    <w:uiPriority w:val="1"/>
     <w:unhideWhenUsed/>
   </w:style>
   <w:style w:type="table" w:default="1" w:styleId="TableNormal">

</xml_diff>